<commit_message>
Added PreLecTut2 last Ex
</commit_message>
<xml_diff>
--- a/PreLecTut2/PreLecTut2.docx
+++ b/PreLecTut2/PreLecTut2.docx
@@ -1,6 +1,6 @@
 
 <file path=word/document.xml><?xml version="1.0" encoding="utf-8"?>
-<w:document xmlns:wpc="http://schemas.microsoft.com/office/word/2010/wordprocessingCanvas" xmlns:cx="http://schemas.microsoft.com/office/drawing/2014/chartex" xmlns:mc="http://schemas.openxmlformats.org/markup-compatibility/2006" xmlns:o="urn:schemas-microsoft-com:office:office" xmlns:r="http://schemas.openxmlformats.org/officeDocument/2006/relationships" xmlns:m="http://schemas.openxmlformats.org/officeDocument/2006/math" xmlns:v="urn:schemas-microsoft-com:vml" xmlns:wp14="http://schemas.microsoft.com/office/word/2010/wordprocessingDrawing" xmlns:wp="http://schemas.openxmlformats.org/drawingml/2006/wordprocessingDrawing" xmlns:w10="urn:schemas-microsoft-com:office:word" xmlns:w="http://schemas.openxmlformats.org/wordprocessingml/2006/main" xmlns:w14="http://schemas.microsoft.com/office/word/2010/wordml" xmlns:w15="http://schemas.microsoft.com/office/word/2012/wordml" xmlns:w16se="http://schemas.microsoft.com/office/word/2015/wordml/symex" xmlns:wpg="http://schemas.microsoft.com/office/word/2010/wordprocessingGroup" xmlns:wpi="http://schemas.microsoft.com/office/word/2010/wordprocessingInk" xmlns:wne="http://schemas.microsoft.com/office/word/2006/wordml" xmlns:wps="http://schemas.microsoft.com/office/word/2010/wordprocessingShape" mc:Ignorable="w14 w15 w16se wp14">
+<w:document xmlns:wpc="http://schemas.microsoft.com/office/word/2010/wordprocessingCanvas" xmlns:cx="http://schemas.microsoft.com/office/drawing/2014/chartex" xmlns:cx1="http://schemas.microsoft.com/office/drawing/2015/9/8/chartex" xmlns:cx2="http://schemas.microsoft.com/office/drawing/2015/10/21/chartex" xmlns:cx3="http://schemas.microsoft.com/office/drawing/2016/5/9/chartex" xmlns:cx4="http://schemas.microsoft.com/office/drawing/2016/5/10/chartex" xmlns:cx5="http://schemas.microsoft.com/office/drawing/2016/5/11/chartex" xmlns:cx6="http://schemas.microsoft.com/office/drawing/2016/5/12/chartex" xmlns:cx7="http://schemas.microsoft.com/office/drawing/2016/5/13/chartex" xmlns:cx8="http://schemas.microsoft.com/office/drawing/2016/5/14/chartex" xmlns:mc="http://schemas.openxmlformats.org/markup-compatibility/2006" xmlns:aink="http://schemas.microsoft.com/office/drawing/2016/ink" xmlns:am3d="http://schemas.microsoft.com/office/drawing/2017/model3d" xmlns:o="urn:schemas-microsoft-com:office:office" xmlns:r="http://schemas.openxmlformats.org/officeDocument/2006/relationships" xmlns:m="http://schemas.openxmlformats.org/officeDocument/2006/math" xmlns:v="urn:schemas-microsoft-com:vml" xmlns:wp14="http://schemas.microsoft.com/office/word/2010/wordprocessingDrawing" xmlns:wp="http://schemas.openxmlformats.org/drawingml/2006/wordprocessingDrawing" xmlns:w10="urn:schemas-microsoft-com:office:word" xmlns:w="http://schemas.openxmlformats.org/wordprocessingml/2006/main" xmlns:w14="http://schemas.microsoft.com/office/word/2010/wordml" xmlns:w15="http://schemas.microsoft.com/office/word/2012/wordml" xmlns:w16cid="http://schemas.microsoft.com/office/word/2016/wordml/cid" xmlns:w16se="http://schemas.microsoft.com/office/word/2015/wordml/symex" xmlns:wpg="http://schemas.microsoft.com/office/word/2010/wordprocessingGroup" xmlns:wpi="http://schemas.microsoft.com/office/word/2010/wordprocessingInk" xmlns:wne="http://schemas.microsoft.com/office/word/2006/wordml" xmlns:wps="http://schemas.microsoft.com/office/word/2010/wordprocessingShape" mc:Ignorable="w14 w15 w16se w16cid wp14">
   <w:body>
     <w:p>
       <w:pPr>
@@ -186,23 +186,13 @@
         </w:rPr>
         <w:t>(</w:t>
       </w:r>
-      <w:proofErr w:type="spellStart"/>
-      <w:r>
-        <w:rPr>
-          <w:color w:val="CC7832"/>
-          <w:sz w:val="18"/>
-          <w:szCs w:val="18"/>
-        </w:rPr>
-        <w:t>int</w:t>
-      </w:r>
-      <w:proofErr w:type="spellEnd"/>
-      <w:r>
-        <w:rPr>
-          <w:color w:val="CC7832"/>
-          <w:sz w:val="18"/>
-          <w:szCs w:val="18"/>
-        </w:rPr>
-        <w:t xml:space="preserve"> </w:t>
+      <w:r>
+        <w:rPr>
+          <w:color w:val="CC7832"/>
+          <w:sz w:val="18"/>
+          <w:szCs w:val="18"/>
+        </w:rPr>
+        <w:t xml:space="preserve">int </w:t>
       </w:r>
       <w:proofErr w:type="spellStart"/>
       <w:r>
@@ -651,23 +641,13 @@
         </w:rPr>
         <w:t>(</w:t>
       </w:r>
-      <w:proofErr w:type="spellStart"/>
-      <w:r>
-        <w:rPr>
-          <w:color w:val="CC7832"/>
-          <w:sz w:val="18"/>
-          <w:szCs w:val="18"/>
-        </w:rPr>
-        <w:t>int</w:t>
-      </w:r>
-      <w:proofErr w:type="spellEnd"/>
-      <w:r>
-        <w:rPr>
-          <w:color w:val="CC7832"/>
-          <w:sz w:val="18"/>
-          <w:szCs w:val="18"/>
-        </w:rPr>
-        <w:t xml:space="preserve"> </w:t>
+      <w:r>
+        <w:rPr>
+          <w:color w:val="CC7832"/>
+          <w:sz w:val="18"/>
+          <w:szCs w:val="18"/>
+        </w:rPr>
+        <w:t xml:space="preserve">int </w:t>
       </w:r>
       <w:r>
         <w:rPr>
@@ -948,7 +928,7 @@
           <w:noProof/>
         </w:rPr>
         <w:drawing>
-          <wp:inline distT="0" distB="0" distL="0" distR="0" wp14:anchorId="5BAE2EBA" wp14:editId="3ECFE234">
+          <wp:inline distT="0" distB="0" distL="0" distR="0" wp14:anchorId="2D5E4383" wp14:editId="1450B715">
             <wp:extent cx="5943600" cy="491490"/>
             <wp:effectExtent l="0" t="0" r="0" b="3810"/>
             <wp:docPr id="1" name="Picture 1"/>
@@ -2004,7 +1984,7 @@
         </w:rPr>
         <w:lastRenderedPageBreak/>
         <w:drawing>
-          <wp:inline distT="0" distB="0" distL="0" distR="0" wp14:anchorId="0604FE21" wp14:editId="7A65C6AD">
+          <wp:inline distT="0" distB="0" distL="0" distR="0" wp14:anchorId="778C66D5" wp14:editId="60520126">
             <wp:extent cx="2324100" cy="2209800"/>
             <wp:effectExtent l="0" t="0" r="0" b="0"/>
             <wp:docPr id="2" name="Picture 2"/>
@@ -2054,7 +2034,7 @@
     <w:p/>
     <w:p>
       <w:r>
-        <w:pict>
+        <w:pict w14:anchorId="4502EDBD">
           <v:shapetype id="_x0000_t75" coordsize="21600,21600" o:spt="75" o:preferrelative="t" path="m@4@5l@4@11@9@11@9@5xe" filled="f" stroked="f">
             <v:stroke joinstyle="miter"/>
             <v:formulas>
@@ -2074,8 +2054,8 @@
             <v:path o:extrusionok="f" gradientshapeok="t" o:connecttype="rect"/>
             <o:lock v:ext="edit" aspectratio="t"/>
           </v:shapetype>
-          <v:shape id="_x0000_i1031" type="#_x0000_t75" style="width:358.5pt;height:428.25pt">
-            <v:imagedata r:id="rId6" o:title="2.3flowchart"/>
+          <v:shape id="_x0000_i1025" type="#_x0000_t75" style="width:358.8pt;height:428.4pt">
+            <v:imagedata r:id="rId6" o:title="2"/>
           </v:shape>
         </w:pict>
       </w:r>
@@ -2779,7 +2759,7 @@
           <w:noProof/>
         </w:rPr>
         <w:drawing>
-          <wp:inline distT="0" distB="0" distL="0" distR="0" wp14:anchorId="31BDE256" wp14:editId="71C4999B">
+          <wp:inline distT="0" distB="0" distL="0" distR="0" wp14:anchorId="1C674AD2" wp14:editId="41AE27FD">
             <wp:extent cx="3419475" cy="1181100"/>
             <wp:effectExtent l="0" t="0" r="9525" b="0"/>
             <wp:docPr id="4" name="Picture 4"/>
@@ -2823,180 +2803,252 @@
     </w:p>
     <w:p>
       <w:pPr>
-        <w:pStyle w:val="HTMLPreformatted"/>
         <w:shd w:val="clear" w:color="auto" w:fill="2B2B2B"/>
-        <w:rPr>
-          <w:color w:val="A9B7C6"/>
-          <w:sz w:val="18"/>
-          <w:szCs w:val="18"/>
+        <w:tabs>
+          <w:tab w:val="left" w:pos="916"/>
+          <w:tab w:val="left" w:pos="1832"/>
+          <w:tab w:val="left" w:pos="2748"/>
+          <w:tab w:val="left" w:pos="3664"/>
+          <w:tab w:val="left" w:pos="4580"/>
+          <w:tab w:val="left" w:pos="5496"/>
+          <w:tab w:val="left" w:pos="6412"/>
+          <w:tab w:val="left" w:pos="7328"/>
+          <w:tab w:val="left" w:pos="8244"/>
+          <w:tab w:val="left" w:pos="9160"/>
+          <w:tab w:val="left" w:pos="10076"/>
+          <w:tab w:val="left" w:pos="10992"/>
+          <w:tab w:val="left" w:pos="11908"/>
+          <w:tab w:val="left" w:pos="12824"/>
+          <w:tab w:val="left" w:pos="13740"/>
+          <w:tab w:val="left" w:pos="14656"/>
+        </w:tabs>
+        <w:spacing w:after="0" w:line="240" w:lineRule="auto"/>
+        <w:rPr>
+          <w:rFonts w:ascii="Fira Code Medium" w:eastAsia="Times New Roman" w:hAnsi="Fira Code Medium" w:cs="Courier New"/>
+          <w:color w:val="A9B7C6"/>
+          <w:sz w:val="21"/>
+          <w:szCs w:val="21"/>
+          <w:lang w:val="en-GB" w:eastAsia="en-GB"/>
         </w:rPr>
       </w:pPr>
       <w:r>
         <w:rPr>
-          <w:color w:val="CC7832"/>
-          <w:sz w:val="18"/>
-          <w:szCs w:val="18"/>
+          <w:rFonts w:ascii="Fira Code Medium" w:eastAsia="Times New Roman" w:hAnsi="Fira Code Medium" w:cs="Courier New"/>
+          <w:color w:val="CC7832"/>
+          <w:sz w:val="21"/>
+          <w:szCs w:val="21"/>
+          <w:lang w:val="en-GB" w:eastAsia="en-GB"/>
         </w:rPr>
         <w:t xml:space="preserve">import </w:t>
       </w:r>
       <w:proofErr w:type="spellStart"/>
-      <w:r>
-        <w:rPr>
-          <w:color w:val="A9B7C6"/>
-          <w:sz w:val="18"/>
-          <w:szCs w:val="18"/>
-        </w:rPr>
-        <w:t>java.util.Scanner</w:t>
-      </w:r>
-      <w:proofErr w:type="spellEnd"/>
-      <w:r>
-        <w:rPr>
-          <w:color w:val="CC7832"/>
-          <w:sz w:val="18"/>
-          <w:szCs w:val="18"/>
+      <w:proofErr w:type="gramStart"/>
+      <w:r>
+        <w:rPr>
+          <w:rFonts w:ascii="Fira Code Medium" w:eastAsia="Times New Roman" w:hAnsi="Fira Code Medium" w:cs="Courier New"/>
+          <w:color w:val="A9B7C6"/>
+          <w:sz w:val="21"/>
+          <w:szCs w:val="21"/>
+          <w:lang w:val="en-GB" w:eastAsia="en-GB"/>
+        </w:rPr>
+        <w:t>java.util</w:t>
+      </w:r>
+      <w:proofErr w:type="gramEnd"/>
+      <w:r>
+        <w:rPr>
+          <w:rFonts w:ascii="Fira Code Medium" w:eastAsia="Times New Roman" w:hAnsi="Fira Code Medium" w:cs="Courier New"/>
+          <w:color w:val="A9B7C6"/>
+          <w:sz w:val="21"/>
+          <w:szCs w:val="21"/>
+          <w:lang w:val="en-GB" w:eastAsia="en-GB"/>
+        </w:rPr>
+        <w:t>.Scanner</w:t>
+      </w:r>
+      <w:proofErr w:type="spellEnd"/>
+      <w:r>
+        <w:rPr>
+          <w:rFonts w:ascii="Fira Code Medium" w:eastAsia="Times New Roman" w:hAnsi="Fira Code Medium" w:cs="Courier New"/>
+          <w:color w:val="CC7832"/>
+          <w:sz w:val="21"/>
+          <w:szCs w:val="21"/>
+          <w:lang w:val="en-GB" w:eastAsia="en-GB"/>
         </w:rPr>
         <w:t>;</w:t>
       </w:r>
       <w:r>
         <w:rPr>
-          <w:color w:val="CC7832"/>
-          <w:sz w:val="18"/>
-          <w:szCs w:val="18"/>
-        </w:rPr>
-        <w:br/>
-      </w:r>
-      <w:r>
-        <w:rPr>
-          <w:color w:val="CC7832"/>
-          <w:sz w:val="18"/>
-          <w:szCs w:val="18"/>
+          <w:rFonts w:ascii="Fira Code Medium" w:eastAsia="Times New Roman" w:hAnsi="Fira Code Medium" w:cs="Courier New"/>
+          <w:color w:val="CC7832"/>
+          <w:sz w:val="21"/>
+          <w:szCs w:val="21"/>
+          <w:lang w:val="en-GB" w:eastAsia="en-GB"/>
+        </w:rPr>
+        <w:br/>
+      </w:r>
+      <w:r>
+        <w:rPr>
+          <w:rFonts w:ascii="Fira Code Medium" w:eastAsia="Times New Roman" w:hAnsi="Fira Code Medium" w:cs="Courier New"/>
+          <w:color w:val="CC7832"/>
+          <w:sz w:val="21"/>
+          <w:szCs w:val="21"/>
+          <w:lang w:val="en-GB" w:eastAsia="en-GB"/>
         </w:rPr>
         <w:br/>
         <w:t xml:space="preserve">public class </w:t>
       </w:r>
       <w:r>
         <w:rPr>
-          <w:color w:val="A9B7C6"/>
-          <w:sz w:val="18"/>
-          <w:szCs w:val="18"/>
+          <w:rFonts w:ascii="Fira Code Medium" w:eastAsia="Times New Roman" w:hAnsi="Fira Code Medium" w:cs="Courier New"/>
+          <w:color w:val="A9B7C6"/>
+          <w:sz w:val="21"/>
+          <w:szCs w:val="21"/>
+          <w:lang w:val="en-GB" w:eastAsia="en-GB"/>
         </w:rPr>
         <w:t>Patterns {</w:t>
       </w:r>
       <w:r>
         <w:rPr>
-          <w:color w:val="A9B7C6"/>
-          <w:sz w:val="18"/>
-          <w:szCs w:val="18"/>
+          <w:rFonts w:ascii="Fira Code Medium" w:eastAsia="Times New Roman" w:hAnsi="Fira Code Medium" w:cs="Courier New"/>
+          <w:color w:val="A9B7C6"/>
+          <w:sz w:val="21"/>
+          <w:szCs w:val="21"/>
+          <w:lang w:val="en-GB" w:eastAsia="en-GB"/>
         </w:rPr>
         <w:br/>
         <w:t xml:space="preserve">    </w:t>
       </w:r>
       <w:r>
         <w:rPr>
-          <w:color w:val="CC7832"/>
-          <w:sz w:val="18"/>
-          <w:szCs w:val="18"/>
+          <w:rFonts w:ascii="Fira Code Medium" w:eastAsia="Times New Roman" w:hAnsi="Fira Code Medium" w:cs="Courier New"/>
+          <w:color w:val="CC7832"/>
+          <w:sz w:val="21"/>
+          <w:szCs w:val="21"/>
+          <w:lang w:val="en-GB" w:eastAsia="en-GB"/>
         </w:rPr>
         <w:t xml:space="preserve">public static void </w:t>
       </w:r>
       <w:r>
         <w:rPr>
+          <w:rFonts w:ascii="Fira Code Medium" w:eastAsia="Times New Roman" w:hAnsi="Fira Code Medium" w:cs="Courier New"/>
           <w:color w:val="FFC66D"/>
-          <w:sz w:val="18"/>
-          <w:szCs w:val="18"/>
+          <w:sz w:val="21"/>
+          <w:szCs w:val="21"/>
+          <w:lang w:val="en-GB" w:eastAsia="en-GB"/>
         </w:rPr>
         <w:t>main</w:t>
       </w:r>
       <w:r>
         <w:rPr>
-          <w:color w:val="A9B7C6"/>
-          <w:sz w:val="18"/>
-          <w:szCs w:val="18"/>
+          <w:rFonts w:ascii="Fira Code Medium" w:eastAsia="Times New Roman" w:hAnsi="Fira Code Medium" w:cs="Courier New"/>
+          <w:color w:val="A9B7C6"/>
+          <w:sz w:val="21"/>
+          <w:szCs w:val="21"/>
+          <w:lang w:val="en-GB" w:eastAsia="en-GB"/>
         </w:rPr>
         <w:t xml:space="preserve">(String[] </w:t>
       </w:r>
       <w:proofErr w:type="spellStart"/>
       <w:r>
         <w:rPr>
-          <w:color w:val="A9B7C6"/>
-          <w:sz w:val="18"/>
-          <w:szCs w:val="18"/>
+          <w:rFonts w:ascii="Fira Code Medium" w:eastAsia="Times New Roman" w:hAnsi="Fira Code Medium" w:cs="Courier New"/>
+          <w:color w:val="A9B7C6"/>
+          <w:sz w:val="21"/>
+          <w:szCs w:val="21"/>
+          <w:lang w:val="en-GB" w:eastAsia="en-GB"/>
         </w:rPr>
         <w:t>args</w:t>
       </w:r>
       <w:proofErr w:type="spellEnd"/>
       <w:r>
         <w:rPr>
-          <w:color w:val="A9B7C6"/>
-          <w:sz w:val="18"/>
-          <w:szCs w:val="18"/>
+          <w:rFonts w:ascii="Fira Code Medium" w:eastAsia="Times New Roman" w:hAnsi="Fira Code Medium" w:cs="Courier New"/>
+          <w:color w:val="A9B7C6"/>
+          <w:sz w:val="21"/>
+          <w:szCs w:val="21"/>
+          <w:lang w:val="en-GB" w:eastAsia="en-GB"/>
         </w:rPr>
         <w:t>) {</w:t>
       </w:r>
       <w:r>
         <w:rPr>
-          <w:color w:val="A9B7C6"/>
-          <w:sz w:val="18"/>
-          <w:szCs w:val="18"/>
-        </w:rPr>
-        <w:br/>
-      </w:r>
-      <w:r>
-        <w:rPr>
-          <w:color w:val="A9B7C6"/>
-          <w:sz w:val="18"/>
-          <w:szCs w:val="18"/>
+          <w:rFonts w:ascii="Fira Code Medium" w:eastAsia="Times New Roman" w:hAnsi="Fira Code Medium" w:cs="Courier New"/>
+          <w:color w:val="A9B7C6"/>
+          <w:sz w:val="21"/>
+          <w:szCs w:val="21"/>
+          <w:lang w:val="en-GB" w:eastAsia="en-GB"/>
+        </w:rPr>
+        <w:br/>
+      </w:r>
+      <w:r>
+        <w:rPr>
+          <w:rFonts w:ascii="Fira Code Medium" w:eastAsia="Times New Roman" w:hAnsi="Fira Code Medium" w:cs="Courier New"/>
+          <w:color w:val="A9B7C6"/>
+          <w:sz w:val="21"/>
+          <w:szCs w:val="21"/>
+          <w:lang w:val="en-GB" w:eastAsia="en-GB"/>
         </w:rPr>
         <w:br/>
         <w:t xml:space="preserve">        Scanner input = </w:t>
       </w:r>
       <w:r>
         <w:rPr>
-          <w:color w:val="CC7832"/>
-          <w:sz w:val="18"/>
-          <w:szCs w:val="18"/>
+          <w:rFonts w:ascii="Fira Code Medium" w:eastAsia="Times New Roman" w:hAnsi="Fira Code Medium" w:cs="Courier New"/>
+          <w:color w:val="CC7832"/>
+          <w:sz w:val="21"/>
+          <w:szCs w:val="21"/>
+          <w:lang w:val="en-GB" w:eastAsia="en-GB"/>
         </w:rPr>
         <w:t xml:space="preserve">new </w:t>
       </w:r>
       <w:r>
         <w:rPr>
-          <w:color w:val="A9B7C6"/>
-          <w:sz w:val="18"/>
-          <w:szCs w:val="18"/>
+          <w:rFonts w:ascii="Fira Code Medium" w:eastAsia="Times New Roman" w:hAnsi="Fira Code Medium" w:cs="Courier New"/>
+          <w:color w:val="A9B7C6"/>
+          <w:sz w:val="21"/>
+          <w:szCs w:val="21"/>
+          <w:lang w:val="en-GB" w:eastAsia="en-GB"/>
         </w:rPr>
         <w:t>Scanner(System.</w:t>
       </w:r>
       <w:r>
         <w:rPr>
+          <w:rFonts w:ascii="Fira Code Medium" w:eastAsia="Times New Roman" w:hAnsi="Fira Code Medium" w:cs="Courier New"/>
           <w:i/>
           <w:iCs/>
           <w:color w:val="9876AA"/>
-          <w:sz w:val="18"/>
-          <w:szCs w:val="18"/>
+          <w:sz w:val="21"/>
+          <w:szCs w:val="21"/>
+          <w:lang w:val="en-GB" w:eastAsia="en-GB"/>
         </w:rPr>
         <w:t>in</w:t>
       </w:r>
       <w:r>
         <w:rPr>
-          <w:color w:val="A9B7C6"/>
-          <w:sz w:val="18"/>
-          <w:szCs w:val="18"/>
+          <w:rFonts w:ascii="Fira Code Medium" w:eastAsia="Times New Roman" w:hAnsi="Fira Code Medium" w:cs="Courier New"/>
+          <w:color w:val="A9B7C6"/>
+          <w:sz w:val="21"/>
+          <w:szCs w:val="21"/>
+          <w:lang w:val="en-GB" w:eastAsia="en-GB"/>
         </w:rPr>
         <w:t>)</w:t>
       </w:r>
       <w:r>
         <w:rPr>
-          <w:color w:val="CC7832"/>
-          <w:sz w:val="18"/>
-          <w:szCs w:val="18"/>
+          <w:rFonts w:ascii="Fira Code Medium" w:eastAsia="Times New Roman" w:hAnsi="Fira Code Medium" w:cs="Courier New"/>
+          <w:color w:val="CC7832"/>
+          <w:sz w:val="21"/>
+          <w:szCs w:val="21"/>
+          <w:lang w:val="en-GB" w:eastAsia="en-GB"/>
         </w:rPr>
         <w:t>;</w:t>
       </w:r>
       <w:r>
         <w:rPr>
-          <w:color w:val="CC7832"/>
-          <w:sz w:val="18"/>
-          <w:szCs w:val="18"/>
+          <w:rFonts w:ascii="Fira Code Medium" w:eastAsia="Times New Roman" w:hAnsi="Fira Code Medium" w:cs="Courier New"/>
+          <w:color w:val="CC7832"/>
+          <w:sz w:val="21"/>
+          <w:szCs w:val="21"/>
+          <w:lang w:val="en-GB" w:eastAsia="en-GB"/>
         </w:rPr>
         <w:br/>
         <w:t xml:space="preserve">        </w:t>
@@ -3004,359 +3056,387 @@
       <w:proofErr w:type="spellStart"/>
       <w:r>
         <w:rPr>
-          <w:color w:val="A9B7C6"/>
-          <w:sz w:val="18"/>
-          <w:szCs w:val="18"/>
+          <w:rFonts w:ascii="Fira Code Medium" w:eastAsia="Times New Roman" w:hAnsi="Fira Code Medium" w:cs="Courier New"/>
+          <w:color w:val="A9B7C6"/>
+          <w:sz w:val="21"/>
+          <w:szCs w:val="21"/>
+          <w:lang w:val="en-GB" w:eastAsia="en-GB"/>
         </w:rPr>
         <w:t>System.</w:t>
       </w:r>
       <w:r>
         <w:rPr>
+          <w:rFonts w:ascii="Fira Code Medium" w:eastAsia="Times New Roman" w:hAnsi="Fira Code Medium" w:cs="Courier New"/>
           <w:i/>
           <w:iCs/>
           <w:color w:val="9876AA"/>
-          <w:sz w:val="18"/>
-          <w:szCs w:val="18"/>
+          <w:sz w:val="21"/>
+          <w:szCs w:val="21"/>
+          <w:lang w:val="en-GB" w:eastAsia="en-GB"/>
         </w:rPr>
         <w:t>out</w:t>
       </w:r>
       <w:r>
         <w:rPr>
-          <w:color w:val="A9B7C6"/>
-          <w:sz w:val="18"/>
-          <w:szCs w:val="18"/>
+          <w:rFonts w:ascii="Fira Code Medium" w:eastAsia="Times New Roman" w:hAnsi="Fira Code Medium" w:cs="Courier New"/>
+          <w:color w:val="A9B7C6"/>
+          <w:sz w:val="21"/>
+          <w:szCs w:val="21"/>
+          <w:lang w:val="en-GB" w:eastAsia="en-GB"/>
         </w:rPr>
         <w:t>.print</w:t>
       </w:r>
       <w:proofErr w:type="spellEnd"/>
       <w:r>
         <w:rPr>
-          <w:color w:val="A9B7C6"/>
-          <w:sz w:val="18"/>
-          <w:szCs w:val="18"/>
+          <w:rFonts w:ascii="Fira Code Medium" w:eastAsia="Times New Roman" w:hAnsi="Fira Code Medium" w:cs="Courier New"/>
+          <w:color w:val="A9B7C6"/>
+          <w:sz w:val="21"/>
+          <w:szCs w:val="21"/>
+          <w:lang w:val="en-GB" w:eastAsia="en-GB"/>
         </w:rPr>
         <w:t>(</w:t>
       </w:r>
       <w:r>
         <w:rPr>
+          <w:rFonts w:ascii="Fira Code Medium" w:eastAsia="Times New Roman" w:hAnsi="Fira Code Medium" w:cs="Courier New"/>
           <w:color w:val="6A8759"/>
-          <w:sz w:val="18"/>
-          <w:szCs w:val="18"/>
+          <w:sz w:val="21"/>
+          <w:szCs w:val="21"/>
+          <w:lang w:val="en-GB" w:eastAsia="en-GB"/>
         </w:rPr>
         <w:t>"a. How many lines? "</w:t>
       </w:r>
       <w:r>
         <w:rPr>
-          <w:color w:val="A9B7C6"/>
-          <w:sz w:val="18"/>
-          <w:szCs w:val="18"/>
+          <w:rFonts w:ascii="Fira Code Medium" w:eastAsia="Times New Roman" w:hAnsi="Fira Code Medium" w:cs="Courier New"/>
+          <w:color w:val="A9B7C6"/>
+          <w:sz w:val="21"/>
+          <w:szCs w:val="21"/>
+          <w:lang w:val="en-GB" w:eastAsia="en-GB"/>
         </w:rPr>
         <w:t>)</w:t>
       </w:r>
       <w:r>
         <w:rPr>
-          <w:color w:val="CC7832"/>
-          <w:sz w:val="18"/>
-          <w:szCs w:val="18"/>
+          <w:rFonts w:ascii="Fira Code Medium" w:eastAsia="Times New Roman" w:hAnsi="Fira Code Medium" w:cs="Courier New"/>
+          <w:color w:val="CC7832"/>
+          <w:sz w:val="21"/>
+          <w:szCs w:val="21"/>
+          <w:lang w:val="en-GB" w:eastAsia="en-GB"/>
         </w:rPr>
         <w:t>;</w:t>
       </w:r>
       <w:r>
         <w:rPr>
-          <w:color w:val="CC7832"/>
-          <w:sz w:val="18"/>
-          <w:szCs w:val="18"/>
-        </w:rPr>
-        <w:br/>
-        <w:t xml:space="preserve">        </w:t>
-      </w:r>
-      <w:proofErr w:type="spellStart"/>
-      <w:r>
-        <w:rPr>
-          <w:color w:val="CC7832"/>
-          <w:sz w:val="18"/>
-          <w:szCs w:val="18"/>
-        </w:rPr>
-        <w:t>int</w:t>
-      </w:r>
-      <w:proofErr w:type="spellEnd"/>
-      <w:r>
-        <w:rPr>
-          <w:color w:val="CC7832"/>
-          <w:sz w:val="18"/>
-          <w:szCs w:val="18"/>
-        </w:rPr>
-        <w:t xml:space="preserve"> </w:t>
-      </w:r>
-      <w:r>
-        <w:rPr>
-          <w:color w:val="A9B7C6"/>
-          <w:sz w:val="18"/>
-          <w:szCs w:val="18"/>
+          <w:rFonts w:ascii="Fira Code Medium" w:eastAsia="Times New Roman" w:hAnsi="Fira Code Medium" w:cs="Courier New"/>
+          <w:color w:val="CC7832"/>
+          <w:sz w:val="21"/>
+          <w:szCs w:val="21"/>
+          <w:lang w:val="en-GB" w:eastAsia="en-GB"/>
+        </w:rPr>
+        <w:br/>
+        <w:t xml:space="preserve">        int </w:t>
+      </w:r>
+      <w:r>
+        <w:rPr>
+          <w:rFonts w:ascii="Fira Code Medium" w:eastAsia="Times New Roman" w:hAnsi="Fira Code Medium" w:cs="Courier New"/>
+          <w:color w:val="A9B7C6"/>
+          <w:sz w:val="21"/>
+          <w:szCs w:val="21"/>
+          <w:lang w:val="en-GB" w:eastAsia="en-GB"/>
         </w:rPr>
         <w:t xml:space="preserve">turns = </w:t>
       </w:r>
       <w:proofErr w:type="spellStart"/>
       <w:r>
         <w:rPr>
-          <w:color w:val="A9B7C6"/>
-          <w:sz w:val="18"/>
-          <w:szCs w:val="18"/>
+          <w:rFonts w:ascii="Fira Code Medium" w:eastAsia="Times New Roman" w:hAnsi="Fira Code Medium" w:cs="Courier New"/>
+          <w:color w:val="A9B7C6"/>
+          <w:sz w:val="21"/>
+          <w:szCs w:val="21"/>
+          <w:lang w:val="en-GB" w:eastAsia="en-GB"/>
         </w:rPr>
         <w:t>input.nextInt</w:t>
       </w:r>
       <w:proofErr w:type="spellEnd"/>
       <w:r>
         <w:rPr>
-          <w:color w:val="A9B7C6"/>
-          <w:sz w:val="18"/>
-          <w:szCs w:val="18"/>
+          <w:rFonts w:ascii="Fira Code Medium" w:eastAsia="Times New Roman" w:hAnsi="Fira Code Medium" w:cs="Courier New"/>
+          <w:color w:val="A9B7C6"/>
+          <w:sz w:val="21"/>
+          <w:szCs w:val="21"/>
+          <w:lang w:val="en-GB" w:eastAsia="en-GB"/>
         </w:rPr>
         <w:t>()</w:t>
       </w:r>
       <w:r>
         <w:rPr>
-          <w:color w:val="CC7832"/>
-          <w:sz w:val="18"/>
-          <w:szCs w:val="18"/>
+          <w:rFonts w:ascii="Fira Code Medium" w:eastAsia="Times New Roman" w:hAnsi="Fira Code Medium" w:cs="Courier New"/>
+          <w:color w:val="CC7832"/>
+          <w:sz w:val="21"/>
+          <w:szCs w:val="21"/>
+          <w:lang w:val="en-GB" w:eastAsia="en-GB"/>
         </w:rPr>
         <w:t>;</w:t>
       </w:r>
       <w:r>
         <w:rPr>
-          <w:color w:val="CC7832"/>
-          <w:sz w:val="18"/>
-          <w:szCs w:val="18"/>
-        </w:rPr>
-        <w:br/>
-      </w:r>
-      <w:r>
-        <w:rPr>
-          <w:color w:val="CC7832"/>
-          <w:sz w:val="18"/>
-          <w:szCs w:val="18"/>
+          <w:rFonts w:ascii="Fira Code Medium" w:eastAsia="Times New Roman" w:hAnsi="Fira Code Medium" w:cs="Courier New"/>
+          <w:color w:val="CC7832"/>
+          <w:sz w:val="21"/>
+          <w:szCs w:val="21"/>
+          <w:lang w:val="en-GB" w:eastAsia="en-GB"/>
+        </w:rPr>
+        <w:br/>
+      </w:r>
+      <w:r>
+        <w:rPr>
+          <w:rFonts w:ascii="Fira Code Medium" w:eastAsia="Times New Roman" w:hAnsi="Fira Code Medium" w:cs="Courier New"/>
+          <w:color w:val="CC7832"/>
+          <w:sz w:val="21"/>
+          <w:szCs w:val="21"/>
+          <w:lang w:val="en-GB" w:eastAsia="en-GB"/>
         </w:rPr>
         <w:br/>
         <w:t xml:space="preserve">        for </w:t>
       </w:r>
       <w:r>
         <w:rPr>
-          <w:color w:val="A9B7C6"/>
-          <w:sz w:val="18"/>
-          <w:szCs w:val="18"/>
+          <w:rFonts w:ascii="Fira Code Medium" w:eastAsia="Times New Roman" w:hAnsi="Fira Code Medium" w:cs="Courier New"/>
+          <w:color w:val="A9B7C6"/>
+          <w:sz w:val="21"/>
+          <w:szCs w:val="21"/>
+          <w:lang w:val="en-GB" w:eastAsia="en-GB"/>
         </w:rPr>
         <w:t>(</w:t>
       </w:r>
-      <w:proofErr w:type="spellStart"/>
-      <w:r>
-        <w:rPr>
-          <w:color w:val="CC7832"/>
-          <w:sz w:val="18"/>
-          <w:szCs w:val="18"/>
-        </w:rPr>
-        <w:t>int</w:t>
-      </w:r>
-      <w:proofErr w:type="spellEnd"/>
-      <w:r>
-        <w:rPr>
-          <w:color w:val="CC7832"/>
-          <w:sz w:val="18"/>
-          <w:szCs w:val="18"/>
-        </w:rPr>
-        <w:t xml:space="preserve"> </w:t>
-      </w:r>
-      <w:proofErr w:type="spellStart"/>
-      <w:r>
-        <w:rPr>
-          <w:color w:val="A9B7C6"/>
-          <w:sz w:val="18"/>
-          <w:szCs w:val="18"/>
+      <w:r>
+        <w:rPr>
+          <w:rFonts w:ascii="Fira Code Medium" w:eastAsia="Times New Roman" w:hAnsi="Fira Code Medium" w:cs="Courier New"/>
+          <w:color w:val="CC7832"/>
+          <w:sz w:val="21"/>
+          <w:szCs w:val="21"/>
+          <w:lang w:val="en-GB" w:eastAsia="en-GB"/>
+        </w:rPr>
+        <w:t xml:space="preserve">int </w:t>
+      </w:r>
+      <w:proofErr w:type="spellStart"/>
+      <w:r>
+        <w:rPr>
+          <w:rFonts w:ascii="Fira Code Medium" w:eastAsia="Times New Roman" w:hAnsi="Fira Code Medium" w:cs="Courier New"/>
+          <w:color w:val="A9B7C6"/>
+          <w:sz w:val="21"/>
+          <w:szCs w:val="21"/>
+          <w:lang w:val="en-GB" w:eastAsia="en-GB"/>
         </w:rPr>
         <w:t>i</w:t>
       </w:r>
       <w:proofErr w:type="spellEnd"/>
       <w:r>
         <w:rPr>
-          <w:color w:val="A9B7C6"/>
-          <w:sz w:val="18"/>
-          <w:szCs w:val="18"/>
-        </w:rPr>
-        <w:t>=</w:t>
-      </w:r>
-      <w:r>
-        <w:rPr>
+          <w:rFonts w:ascii="Fira Code Medium" w:eastAsia="Times New Roman" w:hAnsi="Fira Code Medium" w:cs="Courier New"/>
+          <w:color w:val="A9B7C6"/>
+          <w:sz w:val="21"/>
+          <w:szCs w:val="21"/>
+          <w:lang w:val="en-GB" w:eastAsia="en-GB"/>
+        </w:rPr>
+        <w:t xml:space="preserve"> = </w:t>
+      </w:r>
+      <w:r>
+        <w:rPr>
+          <w:rFonts w:ascii="Fira Code Medium" w:eastAsia="Times New Roman" w:hAnsi="Fira Code Medium" w:cs="Courier New"/>
           <w:color w:val="6897BB"/>
-          <w:sz w:val="18"/>
-          <w:szCs w:val="18"/>
+          <w:sz w:val="21"/>
+          <w:szCs w:val="21"/>
+          <w:lang w:val="en-GB" w:eastAsia="en-GB"/>
         </w:rPr>
         <w:t>0</w:t>
       </w:r>
       <w:r>
         <w:rPr>
-          <w:color w:val="CC7832"/>
-          <w:sz w:val="18"/>
-          <w:szCs w:val="18"/>
+          <w:rFonts w:ascii="Fira Code Medium" w:eastAsia="Times New Roman" w:hAnsi="Fira Code Medium" w:cs="Courier New"/>
+          <w:color w:val="CC7832"/>
+          <w:sz w:val="21"/>
+          <w:szCs w:val="21"/>
+          <w:lang w:val="en-GB" w:eastAsia="en-GB"/>
         </w:rPr>
         <w:t xml:space="preserve">; </w:t>
       </w:r>
       <w:proofErr w:type="spellStart"/>
       <w:r>
         <w:rPr>
-          <w:color w:val="A9B7C6"/>
-          <w:sz w:val="18"/>
-          <w:szCs w:val="18"/>
+          <w:rFonts w:ascii="Fira Code Medium" w:eastAsia="Times New Roman" w:hAnsi="Fira Code Medium" w:cs="Courier New"/>
+          <w:color w:val="A9B7C6"/>
+          <w:sz w:val="21"/>
+          <w:szCs w:val="21"/>
+          <w:lang w:val="en-GB" w:eastAsia="en-GB"/>
         </w:rPr>
         <w:t>i</w:t>
       </w:r>
       <w:proofErr w:type="spellEnd"/>
       <w:r>
         <w:rPr>
-          <w:color w:val="A9B7C6"/>
-          <w:sz w:val="18"/>
-          <w:szCs w:val="18"/>
-        </w:rPr>
-        <w:t>&lt;=turns</w:t>
-      </w:r>
-      <w:r>
-        <w:rPr>
-          <w:color w:val="CC7832"/>
-          <w:sz w:val="18"/>
-          <w:szCs w:val="18"/>
+          <w:rFonts w:ascii="Fira Code Medium" w:eastAsia="Times New Roman" w:hAnsi="Fira Code Medium" w:cs="Courier New"/>
+          <w:color w:val="A9B7C6"/>
+          <w:sz w:val="21"/>
+          <w:szCs w:val="21"/>
+          <w:lang w:val="en-GB" w:eastAsia="en-GB"/>
+        </w:rPr>
+        <w:t xml:space="preserve"> &lt;= turns</w:t>
+      </w:r>
+      <w:r>
+        <w:rPr>
+          <w:rFonts w:ascii="Fira Code Medium" w:eastAsia="Times New Roman" w:hAnsi="Fira Code Medium" w:cs="Courier New"/>
+          <w:color w:val="CC7832"/>
+          <w:sz w:val="21"/>
+          <w:szCs w:val="21"/>
+          <w:lang w:val="en-GB" w:eastAsia="en-GB"/>
         </w:rPr>
         <w:t xml:space="preserve">; </w:t>
       </w:r>
       <w:proofErr w:type="spellStart"/>
       <w:r>
         <w:rPr>
-          <w:color w:val="A9B7C6"/>
-          <w:sz w:val="18"/>
-          <w:szCs w:val="18"/>
+          <w:rFonts w:ascii="Fira Code Medium" w:eastAsia="Times New Roman" w:hAnsi="Fira Code Medium" w:cs="Courier New"/>
+          <w:color w:val="A9B7C6"/>
+          <w:sz w:val="21"/>
+          <w:szCs w:val="21"/>
+          <w:lang w:val="en-GB" w:eastAsia="en-GB"/>
         </w:rPr>
         <w:t>i</w:t>
       </w:r>
       <w:proofErr w:type="spellEnd"/>
       <w:r>
         <w:rPr>
-          <w:color w:val="A9B7C6"/>
-          <w:sz w:val="18"/>
-          <w:szCs w:val="18"/>
+          <w:rFonts w:ascii="Fira Code Medium" w:eastAsia="Times New Roman" w:hAnsi="Fira Code Medium" w:cs="Courier New"/>
+          <w:color w:val="A9B7C6"/>
+          <w:sz w:val="21"/>
+          <w:szCs w:val="21"/>
+          <w:lang w:val="en-GB" w:eastAsia="en-GB"/>
         </w:rPr>
         <w:t>++) {</w:t>
       </w:r>
       <w:r>
         <w:rPr>
-          <w:color w:val="A9B7C6"/>
-          <w:sz w:val="18"/>
-          <w:szCs w:val="18"/>
+          <w:rFonts w:ascii="Fira Code Medium" w:eastAsia="Times New Roman" w:hAnsi="Fira Code Medium" w:cs="Courier New"/>
+          <w:color w:val="A9B7C6"/>
+          <w:sz w:val="21"/>
+          <w:szCs w:val="21"/>
+          <w:lang w:val="en-GB" w:eastAsia="en-GB"/>
         </w:rPr>
         <w:br/>
         <w:t xml:space="preserve">            </w:t>
       </w:r>
       <w:r>
         <w:rPr>
-          <w:color w:val="CC7832"/>
-          <w:sz w:val="18"/>
-          <w:szCs w:val="18"/>
-        </w:rPr>
-        <w:t>for</w:t>
-      </w:r>
-      <w:r>
-        <w:rPr>
-          <w:color w:val="A9B7C6"/>
-          <w:sz w:val="18"/>
-          <w:szCs w:val="18"/>
+          <w:rFonts w:ascii="Fira Code Medium" w:eastAsia="Times New Roman" w:hAnsi="Fira Code Medium" w:cs="Courier New"/>
+          <w:color w:val="CC7832"/>
+          <w:sz w:val="21"/>
+          <w:szCs w:val="21"/>
+          <w:lang w:val="en-GB" w:eastAsia="en-GB"/>
+        </w:rPr>
+        <w:t xml:space="preserve">for </w:t>
+      </w:r>
+      <w:r>
+        <w:rPr>
+          <w:rFonts w:ascii="Fira Code Medium" w:eastAsia="Times New Roman" w:hAnsi="Fira Code Medium" w:cs="Courier New"/>
+          <w:color w:val="A9B7C6"/>
+          <w:sz w:val="21"/>
+          <w:szCs w:val="21"/>
+          <w:lang w:val="en-GB" w:eastAsia="en-GB"/>
         </w:rPr>
         <w:t>(</w:t>
       </w:r>
-      <w:proofErr w:type="spellStart"/>
-      <w:r>
-        <w:rPr>
-          <w:color w:val="CC7832"/>
-          <w:sz w:val="18"/>
-          <w:szCs w:val="18"/>
-        </w:rPr>
-        <w:t>int</w:t>
-      </w:r>
-      <w:proofErr w:type="spellEnd"/>
-      <w:r>
-        <w:rPr>
-          <w:color w:val="CC7832"/>
-          <w:sz w:val="18"/>
-          <w:szCs w:val="18"/>
-        </w:rPr>
-        <w:t xml:space="preserve"> </w:t>
-      </w:r>
-      <w:r>
-        <w:rPr>
-          <w:color w:val="A9B7C6"/>
-          <w:sz w:val="18"/>
-          <w:szCs w:val="18"/>
-        </w:rPr>
-        <w:t>n=</w:t>
-      </w:r>
-      <w:r>
-        <w:rPr>
+      <w:r>
+        <w:rPr>
+          <w:rFonts w:ascii="Fira Code Medium" w:eastAsia="Times New Roman" w:hAnsi="Fira Code Medium" w:cs="Courier New"/>
+          <w:color w:val="CC7832"/>
+          <w:sz w:val="21"/>
+          <w:szCs w:val="21"/>
+          <w:lang w:val="en-GB" w:eastAsia="en-GB"/>
+        </w:rPr>
+        <w:t xml:space="preserve">int </w:t>
+      </w:r>
+      <w:r>
+        <w:rPr>
+          <w:rFonts w:ascii="Fira Code Medium" w:eastAsia="Times New Roman" w:hAnsi="Fira Code Medium" w:cs="Courier New"/>
+          <w:color w:val="A9B7C6"/>
+          <w:sz w:val="21"/>
+          <w:szCs w:val="21"/>
+          <w:lang w:val="en-GB" w:eastAsia="en-GB"/>
+        </w:rPr>
+        <w:t xml:space="preserve">n = </w:t>
+      </w:r>
+      <w:r>
+        <w:rPr>
+          <w:rFonts w:ascii="Fira Code Medium" w:eastAsia="Times New Roman" w:hAnsi="Fira Code Medium" w:cs="Courier New"/>
           <w:color w:val="6897BB"/>
-          <w:sz w:val="18"/>
-          <w:szCs w:val="18"/>
+          <w:sz w:val="21"/>
+          <w:szCs w:val="21"/>
+          <w:lang w:val="en-GB" w:eastAsia="en-GB"/>
         </w:rPr>
         <w:t>0</w:t>
       </w:r>
       <w:r>
         <w:rPr>
-          <w:color w:val="CC7832"/>
-          <w:sz w:val="18"/>
-          <w:szCs w:val="18"/>
+          <w:rFonts w:ascii="Fira Code Medium" w:eastAsia="Times New Roman" w:hAnsi="Fira Code Medium" w:cs="Courier New"/>
+          <w:color w:val="CC7832"/>
+          <w:sz w:val="21"/>
+          <w:szCs w:val="21"/>
+          <w:lang w:val="en-GB" w:eastAsia="en-GB"/>
         </w:rPr>
         <w:t xml:space="preserve">; </w:t>
       </w:r>
       <w:r>
         <w:rPr>
-          <w:color w:val="A9B7C6"/>
-          <w:sz w:val="18"/>
-          <w:szCs w:val="18"/>
-        </w:rPr>
-        <w:t>n&lt;=</w:t>
-      </w:r>
-      <w:proofErr w:type="spellStart"/>
-      <w:r>
-        <w:rPr>
-          <w:color w:val="A9B7C6"/>
-          <w:sz w:val="18"/>
-          <w:szCs w:val="18"/>
+          <w:rFonts w:ascii="Fira Code Medium" w:eastAsia="Times New Roman" w:hAnsi="Fira Code Medium" w:cs="Courier New"/>
+          <w:color w:val="A9B7C6"/>
+          <w:sz w:val="21"/>
+          <w:szCs w:val="21"/>
+          <w:lang w:val="en-GB" w:eastAsia="en-GB"/>
+        </w:rPr>
+        <w:t xml:space="preserve">n &lt; </w:t>
+      </w:r>
+      <w:proofErr w:type="spellStart"/>
+      <w:r>
+        <w:rPr>
+          <w:rFonts w:ascii="Fira Code Medium" w:eastAsia="Times New Roman" w:hAnsi="Fira Code Medium" w:cs="Courier New"/>
+          <w:color w:val="A9B7C6"/>
+          <w:sz w:val="21"/>
+          <w:szCs w:val="21"/>
+          <w:lang w:val="en-GB" w:eastAsia="en-GB"/>
         </w:rPr>
         <w:t>i</w:t>
       </w:r>
-      <w:r>
-        <w:rPr>
-          <w:color w:val="CC7832"/>
-          <w:sz w:val="18"/>
-          <w:szCs w:val="18"/>
-        </w:rPr>
-        <w:t>;</w:t>
-      </w:r>
-      <w:r>
-        <w:rPr>
-          <w:color w:val="A9B7C6"/>
-          <w:sz w:val="18"/>
-          <w:szCs w:val="18"/>
-        </w:rPr>
-        <w:t>n</w:t>
-      </w:r>
-      <w:proofErr w:type="spellEnd"/>
-      <w:r>
-        <w:rPr>
-          <w:color w:val="A9B7C6"/>
-          <w:sz w:val="18"/>
-          <w:szCs w:val="18"/>
-        </w:rPr>
-        <w:t>++)</w:t>
-      </w:r>
-      <w:r>
-        <w:rPr>
-          <w:color w:val="A9B7C6"/>
-          <w:sz w:val="18"/>
-          <w:szCs w:val="18"/>
+      <w:proofErr w:type="spellEnd"/>
+      <w:r>
+        <w:rPr>
+          <w:rFonts w:ascii="Fira Code Medium" w:eastAsia="Times New Roman" w:hAnsi="Fira Code Medium" w:cs="Courier New"/>
+          <w:color w:val="CC7832"/>
+          <w:sz w:val="21"/>
+          <w:szCs w:val="21"/>
+          <w:lang w:val="en-GB" w:eastAsia="en-GB"/>
+        </w:rPr>
+        <w:t xml:space="preserve">; </w:t>
+      </w:r>
+      <w:r>
+        <w:rPr>
+          <w:rFonts w:ascii="Fira Code Medium" w:eastAsia="Times New Roman" w:hAnsi="Fira Code Medium" w:cs="Courier New"/>
+          <w:color w:val="A9B7C6"/>
+          <w:sz w:val="21"/>
+          <w:szCs w:val="21"/>
+          <w:lang w:val="en-GB" w:eastAsia="en-GB"/>
+        </w:rPr>
+        <w:t>n++)</w:t>
+      </w:r>
+      <w:r>
+        <w:rPr>
+          <w:rFonts w:ascii="Fira Code Medium" w:eastAsia="Times New Roman" w:hAnsi="Fira Code Medium" w:cs="Courier New"/>
+          <w:color w:val="A9B7C6"/>
+          <w:sz w:val="21"/>
+          <w:szCs w:val="21"/>
+          <w:lang w:val="en-GB" w:eastAsia="en-GB"/>
         </w:rPr>
         <w:br/>
         <w:t xml:space="preserve">                </w:t>
@@ -3364,76 +3444,94 @@
       <w:proofErr w:type="spellStart"/>
       <w:r>
         <w:rPr>
-          <w:color w:val="A9B7C6"/>
-          <w:sz w:val="18"/>
-          <w:szCs w:val="18"/>
+          <w:rFonts w:ascii="Fira Code Medium" w:eastAsia="Times New Roman" w:hAnsi="Fira Code Medium" w:cs="Courier New"/>
+          <w:color w:val="A9B7C6"/>
+          <w:sz w:val="21"/>
+          <w:szCs w:val="21"/>
+          <w:lang w:val="en-GB" w:eastAsia="en-GB"/>
         </w:rPr>
         <w:t>System.</w:t>
       </w:r>
       <w:r>
         <w:rPr>
+          <w:rFonts w:ascii="Fira Code Medium" w:eastAsia="Times New Roman" w:hAnsi="Fira Code Medium" w:cs="Courier New"/>
           <w:i/>
           <w:iCs/>
           <w:color w:val="9876AA"/>
-          <w:sz w:val="18"/>
-          <w:szCs w:val="18"/>
+          <w:sz w:val="21"/>
+          <w:szCs w:val="21"/>
+          <w:lang w:val="en-GB" w:eastAsia="en-GB"/>
         </w:rPr>
         <w:t>out</w:t>
       </w:r>
       <w:r>
         <w:rPr>
-          <w:color w:val="A9B7C6"/>
-          <w:sz w:val="18"/>
-          <w:szCs w:val="18"/>
+          <w:rFonts w:ascii="Fira Code Medium" w:eastAsia="Times New Roman" w:hAnsi="Fira Code Medium" w:cs="Courier New"/>
+          <w:color w:val="A9B7C6"/>
+          <w:sz w:val="21"/>
+          <w:szCs w:val="21"/>
+          <w:lang w:val="en-GB" w:eastAsia="en-GB"/>
         </w:rPr>
         <w:t>.print</w:t>
       </w:r>
       <w:proofErr w:type="spellEnd"/>
       <w:r>
         <w:rPr>
-          <w:color w:val="A9B7C6"/>
-          <w:sz w:val="18"/>
-          <w:szCs w:val="18"/>
+          <w:rFonts w:ascii="Fira Code Medium" w:eastAsia="Times New Roman" w:hAnsi="Fira Code Medium" w:cs="Courier New"/>
+          <w:color w:val="A9B7C6"/>
+          <w:sz w:val="21"/>
+          <w:szCs w:val="21"/>
+          <w:lang w:val="en-GB" w:eastAsia="en-GB"/>
         </w:rPr>
         <w:t>(</w:t>
       </w:r>
       <w:r>
         <w:rPr>
+          <w:rFonts w:ascii="Fira Code Medium" w:eastAsia="Times New Roman" w:hAnsi="Fira Code Medium" w:cs="Courier New"/>
           <w:color w:val="6A8759"/>
-          <w:sz w:val="18"/>
-          <w:szCs w:val="18"/>
+          <w:sz w:val="21"/>
+          <w:szCs w:val="21"/>
+          <w:lang w:val="en-GB" w:eastAsia="en-GB"/>
         </w:rPr>
         <w:t>'*'</w:t>
       </w:r>
       <w:r>
         <w:rPr>
-          <w:color w:val="A9B7C6"/>
-          <w:sz w:val="18"/>
-          <w:szCs w:val="18"/>
+          <w:rFonts w:ascii="Fira Code Medium" w:eastAsia="Times New Roman" w:hAnsi="Fira Code Medium" w:cs="Courier New"/>
+          <w:color w:val="A9B7C6"/>
+          <w:sz w:val="21"/>
+          <w:szCs w:val="21"/>
+          <w:lang w:val="en-GB" w:eastAsia="en-GB"/>
         </w:rPr>
         <w:t>)</w:t>
       </w:r>
       <w:r>
         <w:rPr>
-          <w:color w:val="CC7832"/>
-          <w:sz w:val="18"/>
-          <w:szCs w:val="18"/>
+          <w:rFonts w:ascii="Fira Code Medium" w:eastAsia="Times New Roman" w:hAnsi="Fira Code Medium" w:cs="Courier New"/>
+          <w:color w:val="CC7832"/>
+          <w:sz w:val="21"/>
+          <w:szCs w:val="21"/>
+          <w:lang w:val="en-GB" w:eastAsia="en-GB"/>
         </w:rPr>
         <w:t>;</w:t>
       </w:r>
       <w:r>
         <w:rPr>
-          <w:color w:val="CC7832"/>
-          <w:sz w:val="18"/>
-          <w:szCs w:val="18"/>
-        </w:rPr>
-        <w:br/>
-      </w:r>
-      <w:r>
-        <w:rPr>
-          <w:color w:val="CC7832"/>
-          <w:sz w:val="18"/>
-          <w:szCs w:val="18"/>
+          <w:rFonts w:ascii="Fira Code Medium" w:eastAsia="Times New Roman" w:hAnsi="Fira Code Medium" w:cs="Courier New"/>
+          <w:color w:val="CC7832"/>
+          <w:sz w:val="21"/>
+          <w:szCs w:val="21"/>
+          <w:lang w:val="en-GB" w:eastAsia="en-GB"/>
+        </w:rPr>
+        <w:br/>
+      </w:r>
+      <w:r>
+        <w:rPr>
+          <w:rFonts w:ascii="Fira Code Medium" w:eastAsia="Times New Roman" w:hAnsi="Fira Code Medium" w:cs="Courier New"/>
+          <w:color w:val="CC7832"/>
+          <w:sz w:val="21"/>
+          <w:szCs w:val="21"/>
+          <w:lang w:val="en-GB" w:eastAsia="en-GB"/>
         </w:rPr>
         <w:br/>
         <w:t xml:space="preserve">            </w:t>
@@ -3441,94 +3539,975 @@
       <w:proofErr w:type="spellStart"/>
       <w:r>
         <w:rPr>
-          <w:color w:val="A9B7C6"/>
-          <w:sz w:val="18"/>
-          <w:szCs w:val="18"/>
+          <w:rFonts w:ascii="Fira Code Medium" w:eastAsia="Times New Roman" w:hAnsi="Fira Code Medium" w:cs="Courier New"/>
+          <w:color w:val="A9B7C6"/>
+          <w:sz w:val="21"/>
+          <w:szCs w:val="21"/>
+          <w:lang w:val="en-GB" w:eastAsia="en-GB"/>
         </w:rPr>
         <w:t>System.</w:t>
       </w:r>
       <w:r>
         <w:rPr>
+          <w:rFonts w:ascii="Fira Code Medium" w:eastAsia="Times New Roman" w:hAnsi="Fira Code Medium" w:cs="Courier New"/>
           <w:i/>
           <w:iCs/>
           <w:color w:val="9876AA"/>
-          <w:sz w:val="18"/>
-          <w:szCs w:val="18"/>
+          <w:sz w:val="21"/>
+          <w:szCs w:val="21"/>
+          <w:lang w:val="en-GB" w:eastAsia="en-GB"/>
         </w:rPr>
         <w:t>out</w:t>
       </w:r>
       <w:r>
         <w:rPr>
-          <w:color w:val="A9B7C6"/>
-          <w:sz w:val="18"/>
-          <w:szCs w:val="18"/>
+          <w:rFonts w:ascii="Fira Code Medium" w:eastAsia="Times New Roman" w:hAnsi="Fira Code Medium" w:cs="Courier New"/>
+          <w:color w:val="A9B7C6"/>
+          <w:sz w:val="21"/>
+          <w:szCs w:val="21"/>
+          <w:lang w:val="en-GB" w:eastAsia="en-GB"/>
         </w:rPr>
         <w:t>.println</w:t>
       </w:r>
       <w:proofErr w:type="spellEnd"/>
       <w:r>
         <w:rPr>
-          <w:color w:val="A9B7C6"/>
-          <w:sz w:val="18"/>
-          <w:szCs w:val="18"/>
+          <w:rFonts w:ascii="Fira Code Medium" w:eastAsia="Times New Roman" w:hAnsi="Fira Code Medium" w:cs="Courier New"/>
+          <w:color w:val="A9B7C6"/>
+          <w:sz w:val="21"/>
+          <w:szCs w:val="21"/>
+          <w:lang w:val="en-GB" w:eastAsia="en-GB"/>
         </w:rPr>
         <w:t>()</w:t>
       </w:r>
       <w:r>
         <w:rPr>
-          <w:color w:val="CC7832"/>
-          <w:sz w:val="18"/>
-          <w:szCs w:val="18"/>
+          <w:rFonts w:ascii="Fira Code Medium" w:eastAsia="Times New Roman" w:hAnsi="Fira Code Medium" w:cs="Courier New"/>
+          <w:color w:val="CC7832"/>
+          <w:sz w:val="21"/>
+          <w:szCs w:val="21"/>
+          <w:lang w:val="en-GB" w:eastAsia="en-GB"/>
         </w:rPr>
         <w:t>;</w:t>
       </w:r>
       <w:r>
         <w:rPr>
-          <w:color w:val="CC7832"/>
-          <w:sz w:val="18"/>
-          <w:szCs w:val="18"/>
+          <w:rFonts w:ascii="Fira Code Medium" w:eastAsia="Times New Roman" w:hAnsi="Fira Code Medium" w:cs="Courier New"/>
+          <w:color w:val="CC7832"/>
+          <w:sz w:val="21"/>
+          <w:szCs w:val="21"/>
+          <w:lang w:val="en-GB" w:eastAsia="en-GB"/>
         </w:rPr>
         <w:br/>
         <w:t xml:space="preserve">        </w:t>
       </w:r>
       <w:r>
         <w:rPr>
-          <w:color w:val="A9B7C6"/>
-          <w:sz w:val="18"/>
-          <w:szCs w:val="18"/>
+          <w:rFonts w:ascii="Fira Code Medium" w:eastAsia="Times New Roman" w:hAnsi="Fira Code Medium" w:cs="Courier New"/>
+          <w:color w:val="A9B7C6"/>
+          <w:sz w:val="21"/>
+          <w:szCs w:val="21"/>
+          <w:lang w:val="en-GB" w:eastAsia="en-GB"/>
         </w:rPr>
         <w:t>}</w:t>
       </w:r>
       <w:r>
         <w:rPr>
-          <w:color w:val="A9B7C6"/>
-          <w:sz w:val="18"/>
-          <w:szCs w:val="18"/>
+          <w:rFonts w:ascii="Fira Code Medium" w:eastAsia="Times New Roman" w:hAnsi="Fira Code Medium" w:cs="Courier New"/>
+          <w:color w:val="A9B7C6"/>
+          <w:sz w:val="21"/>
+          <w:szCs w:val="21"/>
+          <w:lang w:val="en-GB" w:eastAsia="en-GB"/>
+        </w:rPr>
+        <w:br/>
+      </w:r>
+      <w:r>
+        <w:rPr>
+          <w:rFonts w:ascii="Fira Code Medium" w:eastAsia="Times New Roman" w:hAnsi="Fira Code Medium" w:cs="Courier New"/>
+          <w:color w:val="A9B7C6"/>
+          <w:sz w:val="21"/>
+          <w:szCs w:val="21"/>
+          <w:lang w:val="en-GB" w:eastAsia="en-GB"/>
+        </w:rPr>
+        <w:br/>
+        <w:t xml:space="preserve">        </w:t>
+      </w:r>
+      <w:proofErr w:type="spellStart"/>
+      <w:r>
+        <w:rPr>
+          <w:rFonts w:ascii="Fira Code Medium" w:eastAsia="Times New Roman" w:hAnsi="Fira Code Medium" w:cs="Courier New"/>
+          <w:color w:val="A9B7C6"/>
+          <w:sz w:val="21"/>
+          <w:szCs w:val="21"/>
+          <w:lang w:val="en-GB" w:eastAsia="en-GB"/>
+        </w:rPr>
+        <w:t>System.</w:t>
+      </w:r>
+      <w:r>
+        <w:rPr>
+          <w:rFonts w:ascii="Fira Code Medium" w:eastAsia="Times New Roman" w:hAnsi="Fira Code Medium" w:cs="Courier New"/>
+          <w:i/>
+          <w:iCs/>
+          <w:color w:val="9876AA"/>
+          <w:sz w:val="21"/>
+          <w:szCs w:val="21"/>
+          <w:lang w:val="en-GB" w:eastAsia="en-GB"/>
+        </w:rPr>
+        <w:t>out</w:t>
+      </w:r>
+      <w:r>
+        <w:rPr>
+          <w:rFonts w:ascii="Fira Code Medium" w:eastAsia="Times New Roman" w:hAnsi="Fira Code Medium" w:cs="Courier New"/>
+          <w:color w:val="A9B7C6"/>
+          <w:sz w:val="21"/>
+          <w:szCs w:val="21"/>
+          <w:lang w:val="en-GB" w:eastAsia="en-GB"/>
+        </w:rPr>
+        <w:t>.print</w:t>
+      </w:r>
+      <w:proofErr w:type="spellEnd"/>
+      <w:r>
+        <w:rPr>
+          <w:rFonts w:ascii="Fira Code Medium" w:eastAsia="Times New Roman" w:hAnsi="Fira Code Medium" w:cs="Courier New"/>
+          <w:color w:val="A9B7C6"/>
+          <w:sz w:val="21"/>
+          <w:szCs w:val="21"/>
+          <w:lang w:val="en-GB" w:eastAsia="en-GB"/>
+        </w:rPr>
+        <w:t>(</w:t>
+      </w:r>
+      <w:r>
+        <w:rPr>
+          <w:rFonts w:ascii="Fira Code Medium" w:eastAsia="Times New Roman" w:hAnsi="Fira Code Medium" w:cs="Courier New"/>
+          <w:color w:val="6A8759"/>
+          <w:sz w:val="21"/>
+          <w:szCs w:val="21"/>
+          <w:lang w:val="en-GB" w:eastAsia="en-GB"/>
+        </w:rPr>
+        <w:t>"a. How many lines? "</w:t>
+      </w:r>
+      <w:r>
+        <w:rPr>
+          <w:rFonts w:ascii="Fira Code Medium" w:eastAsia="Times New Roman" w:hAnsi="Fira Code Medium" w:cs="Courier New"/>
+          <w:color w:val="A9B7C6"/>
+          <w:sz w:val="21"/>
+          <w:szCs w:val="21"/>
+          <w:lang w:val="en-GB" w:eastAsia="en-GB"/>
+        </w:rPr>
+        <w:t>)</w:t>
+      </w:r>
+      <w:r>
+        <w:rPr>
+          <w:rFonts w:ascii="Fira Code Medium" w:eastAsia="Times New Roman" w:hAnsi="Fira Code Medium" w:cs="Courier New"/>
+          <w:color w:val="CC7832"/>
+          <w:sz w:val="21"/>
+          <w:szCs w:val="21"/>
+          <w:lang w:val="en-GB" w:eastAsia="en-GB"/>
+        </w:rPr>
+        <w:t>;</w:t>
+      </w:r>
+      <w:r>
+        <w:rPr>
+          <w:rFonts w:ascii="Fira Code Medium" w:eastAsia="Times New Roman" w:hAnsi="Fira Code Medium" w:cs="Courier New"/>
+          <w:color w:val="CC7832"/>
+          <w:sz w:val="21"/>
+          <w:szCs w:val="21"/>
+          <w:lang w:val="en-GB" w:eastAsia="en-GB"/>
+        </w:rPr>
+        <w:br/>
+        <w:t xml:space="preserve">        </w:t>
+      </w:r>
+      <w:r>
+        <w:rPr>
+          <w:rFonts w:ascii="Fira Code Medium" w:eastAsia="Times New Roman" w:hAnsi="Fira Code Medium" w:cs="Courier New"/>
+          <w:color w:val="A9B7C6"/>
+          <w:sz w:val="21"/>
+          <w:szCs w:val="21"/>
+          <w:lang w:val="en-GB" w:eastAsia="en-GB"/>
+        </w:rPr>
+        <w:t xml:space="preserve">turns = </w:t>
+      </w:r>
+      <w:proofErr w:type="spellStart"/>
+      <w:r>
+        <w:rPr>
+          <w:rFonts w:ascii="Fira Code Medium" w:eastAsia="Times New Roman" w:hAnsi="Fira Code Medium" w:cs="Courier New"/>
+          <w:color w:val="A9B7C6"/>
+          <w:sz w:val="21"/>
+          <w:szCs w:val="21"/>
+          <w:lang w:val="en-GB" w:eastAsia="en-GB"/>
+        </w:rPr>
+        <w:t>input.nextInt</w:t>
+      </w:r>
+      <w:proofErr w:type="spellEnd"/>
+      <w:r>
+        <w:rPr>
+          <w:rFonts w:ascii="Fira Code Medium" w:eastAsia="Times New Roman" w:hAnsi="Fira Code Medium" w:cs="Courier New"/>
+          <w:color w:val="A9B7C6"/>
+          <w:sz w:val="21"/>
+          <w:szCs w:val="21"/>
+          <w:lang w:val="en-GB" w:eastAsia="en-GB"/>
+        </w:rPr>
+        <w:t>()</w:t>
+      </w:r>
+      <w:r>
+        <w:rPr>
+          <w:rFonts w:ascii="Fira Code Medium" w:eastAsia="Times New Roman" w:hAnsi="Fira Code Medium" w:cs="Courier New"/>
+          <w:color w:val="CC7832"/>
+          <w:sz w:val="21"/>
+          <w:szCs w:val="21"/>
+          <w:lang w:val="en-GB" w:eastAsia="en-GB"/>
+        </w:rPr>
+        <w:t>;</w:t>
+      </w:r>
+      <w:r>
+        <w:rPr>
+          <w:rFonts w:ascii="Fira Code Medium" w:eastAsia="Times New Roman" w:hAnsi="Fira Code Medium" w:cs="Courier New"/>
+          <w:color w:val="CC7832"/>
+          <w:sz w:val="21"/>
+          <w:szCs w:val="21"/>
+          <w:lang w:val="en-GB" w:eastAsia="en-GB"/>
+        </w:rPr>
+        <w:br/>
+      </w:r>
+      <w:r>
+        <w:rPr>
+          <w:rFonts w:ascii="Fira Code Medium" w:eastAsia="Times New Roman" w:hAnsi="Fira Code Medium" w:cs="Courier New"/>
+          <w:color w:val="CC7832"/>
+          <w:sz w:val="21"/>
+          <w:szCs w:val="21"/>
+          <w:lang w:val="en-GB" w:eastAsia="en-GB"/>
+        </w:rPr>
+        <w:br/>
+        <w:t xml:space="preserve">        for </w:t>
+      </w:r>
+      <w:r>
+        <w:rPr>
+          <w:rFonts w:ascii="Fira Code Medium" w:eastAsia="Times New Roman" w:hAnsi="Fira Code Medium" w:cs="Courier New"/>
+          <w:color w:val="A9B7C6"/>
+          <w:sz w:val="21"/>
+          <w:szCs w:val="21"/>
+          <w:lang w:val="en-GB" w:eastAsia="en-GB"/>
+        </w:rPr>
+        <w:t>(</w:t>
+      </w:r>
+      <w:r>
+        <w:rPr>
+          <w:rFonts w:ascii="Fira Code Medium" w:eastAsia="Times New Roman" w:hAnsi="Fira Code Medium" w:cs="Courier New"/>
+          <w:color w:val="CC7832"/>
+          <w:sz w:val="21"/>
+          <w:szCs w:val="21"/>
+          <w:lang w:val="en-GB" w:eastAsia="en-GB"/>
+        </w:rPr>
+        <w:t xml:space="preserve">int </w:t>
+      </w:r>
+      <w:proofErr w:type="spellStart"/>
+      <w:r>
+        <w:rPr>
+          <w:rFonts w:ascii="Fira Code Medium" w:eastAsia="Times New Roman" w:hAnsi="Fira Code Medium" w:cs="Courier New"/>
+          <w:color w:val="A9B7C6"/>
+          <w:sz w:val="21"/>
+          <w:szCs w:val="21"/>
+          <w:lang w:val="en-GB" w:eastAsia="en-GB"/>
+        </w:rPr>
+        <w:t>i</w:t>
+      </w:r>
+      <w:proofErr w:type="spellEnd"/>
+      <w:r>
+        <w:rPr>
+          <w:rFonts w:ascii="Fira Code Medium" w:eastAsia="Times New Roman" w:hAnsi="Fira Code Medium" w:cs="Courier New"/>
+          <w:color w:val="A9B7C6"/>
+          <w:sz w:val="21"/>
+          <w:szCs w:val="21"/>
+          <w:lang w:val="en-GB" w:eastAsia="en-GB"/>
+        </w:rPr>
+        <w:t xml:space="preserve"> = turns</w:t>
+      </w:r>
+      <w:r>
+        <w:rPr>
+          <w:rFonts w:ascii="Fira Code Medium" w:eastAsia="Times New Roman" w:hAnsi="Fira Code Medium" w:cs="Courier New"/>
+          <w:color w:val="CC7832"/>
+          <w:sz w:val="21"/>
+          <w:szCs w:val="21"/>
+          <w:lang w:val="en-GB" w:eastAsia="en-GB"/>
+        </w:rPr>
+        <w:t xml:space="preserve">; </w:t>
+      </w:r>
+      <w:proofErr w:type="spellStart"/>
+      <w:r>
+        <w:rPr>
+          <w:rFonts w:ascii="Fira Code Medium" w:eastAsia="Times New Roman" w:hAnsi="Fira Code Medium" w:cs="Courier New"/>
+          <w:color w:val="A9B7C6"/>
+          <w:sz w:val="21"/>
+          <w:szCs w:val="21"/>
+          <w:lang w:val="en-GB" w:eastAsia="en-GB"/>
+        </w:rPr>
+        <w:t>i</w:t>
+      </w:r>
+      <w:proofErr w:type="spellEnd"/>
+      <w:r>
+        <w:rPr>
+          <w:rFonts w:ascii="Fira Code Medium" w:eastAsia="Times New Roman" w:hAnsi="Fira Code Medium" w:cs="Courier New"/>
+          <w:color w:val="A9B7C6"/>
+          <w:sz w:val="21"/>
+          <w:szCs w:val="21"/>
+          <w:lang w:val="en-GB" w:eastAsia="en-GB"/>
+        </w:rPr>
+        <w:t xml:space="preserve"> &gt; </w:t>
+      </w:r>
+      <w:r>
+        <w:rPr>
+          <w:rFonts w:ascii="Fira Code Medium" w:eastAsia="Times New Roman" w:hAnsi="Fira Code Medium" w:cs="Courier New"/>
+          <w:color w:val="6897BB"/>
+          <w:sz w:val="21"/>
+          <w:szCs w:val="21"/>
+          <w:lang w:val="en-GB" w:eastAsia="en-GB"/>
+        </w:rPr>
+        <w:t>0</w:t>
+      </w:r>
+      <w:r>
+        <w:rPr>
+          <w:rFonts w:ascii="Fira Code Medium" w:eastAsia="Times New Roman" w:hAnsi="Fira Code Medium" w:cs="Courier New"/>
+          <w:color w:val="CC7832"/>
+          <w:sz w:val="21"/>
+          <w:szCs w:val="21"/>
+          <w:lang w:val="en-GB" w:eastAsia="en-GB"/>
+        </w:rPr>
+        <w:t xml:space="preserve">; </w:t>
+      </w:r>
+      <w:proofErr w:type="spellStart"/>
+      <w:r>
+        <w:rPr>
+          <w:rFonts w:ascii="Fira Code Medium" w:eastAsia="Times New Roman" w:hAnsi="Fira Code Medium" w:cs="Courier New"/>
+          <w:color w:val="A9B7C6"/>
+          <w:sz w:val="21"/>
+          <w:szCs w:val="21"/>
+          <w:lang w:val="en-GB" w:eastAsia="en-GB"/>
+        </w:rPr>
+        <w:t>i</w:t>
+      </w:r>
+      <w:proofErr w:type="spellEnd"/>
+      <w:r>
+        <w:rPr>
+          <w:rFonts w:ascii="Fira Code Medium" w:eastAsia="Times New Roman" w:hAnsi="Fira Code Medium" w:cs="Courier New"/>
+          <w:color w:val="A9B7C6"/>
+          <w:sz w:val="21"/>
+          <w:szCs w:val="21"/>
+          <w:lang w:val="en-GB" w:eastAsia="en-GB"/>
+        </w:rPr>
+        <w:t>--) {</w:t>
+      </w:r>
+      <w:r>
+        <w:rPr>
+          <w:rFonts w:ascii="Fira Code Medium" w:eastAsia="Times New Roman" w:hAnsi="Fira Code Medium" w:cs="Courier New"/>
+          <w:color w:val="A9B7C6"/>
+          <w:sz w:val="21"/>
+          <w:szCs w:val="21"/>
+          <w:lang w:val="en-GB" w:eastAsia="en-GB"/>
+        </w:rPr>
+        <w:br/>
+        <w:t xml:space="preserve">            </w:t>
+      </w:r>
+      <w:r>
+        <w:rPr>
+          <w:rFonts w:ascii="Fira Code Medium" w:eastAsia="Times New Roman" w:hAnsi="Fira Code Medium" w:cs="Courier New"/>
+          <w:color w:val="CC7832"/>
+          <w:sz w:val="21"/>
+          <w:szCs w:val="21"/>
+          <w:lang w:val="en-GB" w:eastAsia="en-GB"/>
+        </w:rPr>
+        <w:t xml:space="preserve">for </w:t>
+      </w:r>
+      <w:r>
+        <w:rPr>
+          <w:rFonts w:ascii="Fira Code Medium" w:eastAsia="Times New Roman" w:hAnsi="Fira Code Medium" w:cs="Courier New"/>
+          <w:color w:val="A9B7C6"/>
+          <w:sz w:val="21"/>
+          <w:szCs w:val="21"/>
+          <w:lang w:val="en-GB" w:eastAsia="en-GB"/>
+        </w:rPr>
+        <w:t>(</w:t>
+      </w:r>
+      <w:r>
+        <w:rPr>
+          <w:rFonts w:ascii="Fira Code Medium" w:eastAsia="Times New Roman" w:hAnsi="Fira Code Medium" w:cs="Courier New"/>
+          <w:color w:val="CC7832"/>
+          <w:sz w:val="21"/>
+          <w:szCs w:val="21"/>
+          <w:lang w:val="en-GB" w:eastAsia="en-GB"/>
+        </w:rPr>
+        <w:t xml:space="preserve">int </w:t>
+      </w:r>
+      <w:r>
+        <w:rPr>
+          <w:rFonts w:ascii="Fira Code Medium" w:eastAsia="Times New Roman" w:hAnsi="Fira Code Medium" w:cs="Courier New"/>
+          <w:color w:val="A9B7C6"/>
+          <w:sz w:val="21"/>
+          <w:szCs w:val="21"/>
+          <w:lang w:val="en-GB" w:eastAsia="en-GB"/>
+        </w:rPr>
+        <w:t xml:space="preserve">x = </w:t>
+      </w:r>
+      <w:r>
+        <w:rPr>
+          <w:rFonts w:ascii="Fira Code Medium" w:eastAsia="Times New Roman" w:hAnsi="Fira Code Medium" w:cs="Courier New"/>
+          <w:color w:val="6897BB"/>
+          <w:sz w:val="21"/>
+          <w:szCs w:val="21"/>
+          <w:lang w:val="en-GB" w:eastAsia="en-GB"/>
+        </w:rPr>
+        <w:t>0</w:t>
+      </w:r>
+      <w:r>
+        <w:rPr>
+          <w:rFonts w:ascii="Fira Code Medium" w:eastAsia="Times New Roman" w:hAnsi="Fira Code Medium" w:cs="Courier New"/>
+          <w:color w:val="CC7832"/>
+          <w:sz w:val="21"/>
+          <w:szCs w:val="21"/>
+          <w:lang w:val="en-GB" w:eastAsia="en-GB"/>
+        </w:rPr>
+        <w:t xml:space="preserve">; </w:t>
+      </w:r>
+      <w:r>
+        <w:rPr>
+          <w:rFonts w:ascii="Fira Code Medium" w:eastAsia="Times New Roman" w:hAnsi="Fira Code Medium" w:cs="Courier New"/>
+          <w:color w:val="A9B7C6"/>
+          <w:sz w:val="21"/>
+          <w:szCs w:val="21"/>
+          <w:lang w:val="en-GB" w:eastAsia="en-GB"/>
+        </w:rPr>
+        <w:t>x &lt; turns-</w:t>
+      </w:r>
+      <w:proofErr w:type="spellStart"/>
+      <w:r>
+        <w:rPr>
+          <w:rFonts w:ascii="Fira Code Medium" w:eastAsia="Times New Roman" w:hAnsi="Fira Code Medium" w:cs="Courier New"/>
+          <w:color w:val="A9B7C6"/>
+          <w:sz w:val="21"/>
+          <w:szCs w:val="21"/>
+          <w:lang w:val="en-GB" w:eastAsia="en-GB"/>
+        </w:rPr>
+        <w:t>i</w:t>
+      </w:r>
+      <w:proofErr w:type="spellEnd"/>
+      <w:r>
+        <w:rPr>
+          <w:rFonts w:ascii="Fira Code Medium" w:eastAsia="Times New Roman" w:hAnsi="Fira Code Medium" w:cs="Courier New"/>
+          <w:color w:val="CC7832"/>
+          <w:sz w:val="21"/>
+          <w:szCs w:val="21"/>
+          <w:lang w:val="en-GB" w:eastAsia="en-GB"/>
+        </w:rPr>
+        <w:t xml:space="preserve">; </w:t>
+      </w:r>
+      <w:r>
+        <w:rPr>
+          <w:rFonts w:ascii="Fira Code Medium" w:eastAsia="Times New Roman" w:hAnsi="Fira Code Medium" w:cs="Courier New"/>
+          <w:color w:val="A9B7C6"/>
+          <w:sz w:val="21"/>
+          <w:szCs w:val="21"/>
+          <w:lang w:val="en-GB" w:eastAsia="en-GB"/>
+        </w:rPr>
+        <w:t>x++) {</w:t>
+      </w:r>
+      <w:r>
+        <w:rPr>
+          <w:rFonts w:ascii="Fira Code Medium" w:eastAsia="Times New Roman" w:hAnsi="Fira Code Medium" w:cs="Courier New"/>
+          <w:color w:val="A9B7C6"/>
+          <w:sz w:val="21"/>
+          <w:szCs w:val="21"/>
+          <w:lang w:val="en-GB" w:eastAsia="en-GB"/>
+        </w:rPr>
+        <w:br/>
+        <w:t xml:space="preserve">                </w:t>
+      </w:r>
+      <w:proofErr w:type="spellStart"/>
+      <w:r>
+        <w:rPr>
+          <w:rFonts w:ascii="Fira Code Medium" w:eastAsia="Times New Roman" w:hAnsi="Fira Code Medium" w:cs="Courier New"/>
+          <w:color w:val="A9B7C6"/>
+          <w:sz w:val="21"/>
+          <w:szCs w:val="21"/>
+          <w:lang w:val="en-GB" w:eastAsia="en-GB"/>
+        </w:rPr>
+        <w:t>System.</w:t>
+      </w:r>
+      <w:r>
+        <w:rPr>
+          <w:rFonts w:ascii="Fira Code Medium" w:eastAsia="Times New Roman" w:hAnsi="Fira Code Medium" w:cs="Courier New"/>
+          <w:i/>
+          <w:iCs/>
+          <w:color w:val="9876AA"/>
+          <w:sz w:val="21"/>
+          <w:szCs w:val="21"/>
+          <w:lang w:val="en-GB" w:eastAsia="en-GB"/>
+        </w:rPr>
+        <w:t>out</w:t>
+      </w:r>
+      <w:r>
+        <w:rPr>
+          <w:rFonts w:ascii="Fira Code Medium" w:eastAsia="Times New Roman" w:hAnsi="Fira Code Medium" w:cs="Courier New"/>
+          <w:color w:val="A9B7C6"/>
+          <w:sz w:val="21"/>
+          <w:szCs w:val="21"/>
+          <w:lang w:val="en-GB" w:eastAsia="en-GB"/>
+        </w:rPr>
+        <w:t>.print</w:t>
+      </w:r>
+      <w:proofErr w:type="spellEnd"/>
+      <w:r>
+        <w:rPr>
+          <w:rFonts w:ascii="Fira Code Medium" w:eastAsia="Times New Roman" w:hAnsi="Fira Code Medium" w:cs="Courier New"/>
+          <w:color w:val="A9B7C6"/>
+          <w:sz w:val="21"/>
+          <w:szCs w:val="21"/>
+          <w:lang w:val="en-GB" w:eastAsia="en-GB"/>
+        </w:rPr>
+        <w:t>(</w:t>
+      </w:r>
+      <w:r>
+        <w:rPr>
+          <w:rFonts w:ascii="Fira Code Medium" w:eastAsia="Times New Roman" w:hAnsi="Fira Code Medium" w:cs="Courier New"/>
+          <w:color w:val="6A8759"/>
+          <w:sz w:val="21"/>
+          <w:szCs w:val="21"/>
+          <w:lang w:val="en-GB" w:eastAsia="en-GB"/>
+        </w:rPr>
+        <w:t>" "</w:t>
+      </w:r>
+      <w:r>
+        <w:rPr>
+          <w:rFonts w:ascii="Fira Code Medium" w:eastAsia="Times New Roman" w:hAnsi="Fira Code Medium" w:cs="Courier New"/>
+          <w:color w:val="A9B7C6"/>
+          <w:sz w:val="21"/>
+          <w:szCs w:val="21"/>
+          <w:lang w:val="en-GB" w:eastAsia="en-GB"/>
+        </w:rPr>
+        <w:t>)</w:t>
+      </w:r>
+      <w:r>
+        <w:rPr>
+          <w:rFonts w:ascii="Fira Code Medium" w:eastAsia="Times New Roman" w:hAnsi="Fira Code Medium" w:cs="Courier New"/>
+          <w:color w:val="CC7832"/>
+          <w:sz w:val="21"/>
+          <w:szCs w:val="21"/>
+          <w:lang w:val="en-GB" w:eastAsia="en-GB"/>
+        </w:rPr>
+        <w:t>;</w:t>
+      </w:r>
+      <w:r>
+        <w:rPr>
+          <w:rFonts w:ascii="Fira Code Medium" w:eastAsia="Times New Roman" w:hAnsi="Fira Code Medium" w:cs="Courier New"/>
+          <w:color w:val="CC7832"/>
+          <w:sz w:val="21"/>
+          <w:szCs w:val="21"/>
+          <w:lang w:val="en-GB" w:eastAsia="en-GB"/>
+        </w:rPr>
+        <w:br/>
+        <w:t xml:space="preserve">            </w:t>
+      </w:r>
+      <w:r>
+        <w:rPr>
+          <w:rFonts w:ascii="Fira Code Medium" w:eastAsia="Times New Roman" w:hAnsi="Fira Code Medium" w:cs="Courier New"/>
+          <w:color w:val="A9B7C6"/>
+          <w:sz w:val="21"/>
+          <w:szCs w:val="21"/>
+          <w:lang w:val="en-GB" w:eastAsia="en-GB"/>
+        </w:rPr>
+        <w:t>}</w:t>
+      </w:r>
+      <w:r>
+        <w:rPr>
+          <w:rFonts w:ascii="Fira Code Medium" w:eastAsia="Times New Roman" w:hAnsi="Fira Code Medium" w:cs="Courier New"/>
+          <w:color w:val="A9B7C6"/>
+          <w:sz w:val="21"/>
+          <w:szCs w:val="21"/>
+          <w:lang w:val="en-GB" w:eastAsia="en-GB"/>
+        </w:rPr>
+        <w:br/>
+      </w:r>
+      <w:r>
+        <w:rPr>
+          <w:rFonts w:ascii="Fira Code Medium" w:eastAsia="Times New Roman" w:hAnsi="Fira Code Medium" w:cs="Courier New"/>
+          <w:color w:val="A9B7C6"/>
+          <w:sz w:val="21"/>
+          <w:szCs w:val="21"/>
+          <w:lang w:val="en-GB" w:eastAsia="en-GB"/>
+        </w:rPr>
+        <w:br/>
+        <w:t xml:space="preserve">            </w:t>
+      </w:r>
+      <w:r>
+        <w:rPr>
+          <w:rFonts w:ascii="Fira Code Medium" w:eastAsia="Times New Roman" w:hAnsi="Fira Code Medium" w:cs="Courier New"/>
+          <w:color w:val="CC7832"/>
+          <w:sz w:val="21"/>
+          <w:szCs w:val="21"/>
+          <w:lang w:val="en-GB" w:eastAsia="en-GB"/>
+        </w:rPr>
+        <w:t xml:space="preserve">for </w:t>
+      </w:r>
+      <w:r>
+        <w:rPr>
+          <w:rFonts w:ascii="Fira Code Medium" w:eastAsia="Times New Roman" w:hAnsi="Fira Code Medium" w:cs="Courier New"/>
+          <w:color w:val="A9B7C6"/>
+          <w:sz w:val="21"/>
+          <w:szCs w:val="21"/>
+          <w:lang w:val="en-GB" w:eastAsia="en-GB"/>
+        </w:rPr>
+        <w:t>(</w:t>
+      </w:r>
+      <w:r>
+        <w:rPr>
+          <w:rFonts w:ascii="Fira Code Medium" w:eastAsia="Times New Roman" w:hAnsi="Fira Code Medium" w:cs="Courier New"/>
+          <w:color w:val="CC7832"/>
+          <w:sz w:val="21"/>
+          <w:szCs w:val="21"/>
+          <w:lang w:val="en-GB" w:eastAsia="en-GB"/>
+        </w:rPr>
+        <w:t xml:space="preserve">int </w:t>
+      </w:r>
+      <w:r>
+        <w:rPr>
+          <w:rFonts w:ascii="Fira Code Medium" w:eastAsia="Times New Roman" w:hAnsi="Fira Code Medium" w:cs="Courier New"/>
+          <w:color w:val="A9B7C6"/>
+          <w:sz w:val="21"/>
+          <w:szCs w:val="21"/>
+          <w:lang w:val="en-GB" w:eastAsia="en-GB"/>
+        </w:rPr>
+        <w:t xml:space="preserve">y = </w:t>
+      </w:r>
+      <w:r>
+        <w:rPr>
+          <w:rFonts w:ascii="Fira Code Medium" w:eastAsia="Times New Roman" w:hAnsi="Fira Code Medium" w:cs="Courier New"/>
+          <w:color w:val="6897BB"/>
+          <w:sz w:val="21"/>
+          <w:szCs w:val="21"/>
+          <w:lang w:val="en-GB" w:eastAsia="en-GB"/>
+        </w:rPr>
+        <w:t>0</w:t>
+      </w:r>
+      <w:r>
+        <w:rPr>
+          <w:rFonts w:ascii="Fira Code Medium" w:eastAsia="Times New Roman" w:hAnsi="Fira Code Medium" w:cs="Courier New"/>
+          <w:color w:val="CC7832"/>
+          <w:sz w:val="21"/>
+          <w:szCs w:val="21"/>
+          <w:lang w:val="en-GB" w:eastAsia="en-GB"/>
+        </w:rPr>
+        <w:t xml:space="preserve">; </w:t>
+      </w:r>
+      <w:r>
+        <w:rPr>
+          <w:rFonts w:ascii="Fira Code Medium" w:eastAsia="Times New Roman" w:hAnsi="Fira Code Medium" w:cs="Courier New"/>
+          <w:color w:val="A9B7C6"/>
+          <w:sz w:val="21"/>
+          <w:szCs w:val="21"/>
+          <w:lang w:val="en-GB" w:eastAsia="en-GB"/>
+        </w:rPr>
+        <w:t>y &lt; (</w:t>
+      </w:r>
+      <w:proofErr w:type="spellStart"/>
+      <w:r>
+        <w:rPr>
+          <w:rFonts w:ascii="Fira Code Medium" w:eastAsia="Times New Roman" w:hAnsi="Fira Code Medium" w:cs="Courier New"/>
+          <w:color w:val="A9B7C6"/>
+          <w:sz w:val="21"/>
+          <w:szCs w:val="21"/>
+          <w:lang w:val="en-GB" w:eastAsia="en-GB"/>
+        </w:rPr>
+        <w:t>i</w:t>
+      </w:r>
+      <w:proofErr w:type="spellEnd"/>
+      <w:r>
+        <w:rPr>
+          <w:rFonts w:ascii="Fira Code Medium" w:eastAsia="Times New Roman" w:hAnsi="Fira Code Medium" w:cs="Courier New"/>
+          <w:color w:val="A9B7C6"/>
+          <w:sz w:val="21"/>
+          <w:szCs w:val="21"/>
+          <w:lang w:val="en-GB" w:eastAsia="en-GB"/>
+        </w:rPr>
+        <w:t xml:space="preserve"> * </w:t>
+      </w:r>
+      <w:r>
+        <w:rPr>
+          <w:rFonts w:ascii="Fira Code Medium" w:eastAsia="Times New Roman" w:hAnsi="Fira Code Medium" w:cs="Courier New"/>
+          <w:color w:val="6897BB"/>
+          <w:sz w:val="21"/>
+          <w:szCs w:val="21"/>
+          <w:lang w:val="en-GB" w:eastAsia="en-GB"/>
+        </w:rPr>
+        <w:t>2</w:t>
+      </w:r>
+      <w:r>
+        <w:rPr>
+          <w:rFonts w:ascii="Fira Code Medium" w:eastAsia="Times New Roman" w:hAnsi="Fira Code Medium" w:cs="Courier New"/>
+          <w:color w:val="A9B7C6"/>
+          <w:sz w:val="21"/>
+          <w:szCs w:val="21"/>
+          <w:lang w:val="en-GB" w:eastAsia="en-GB"/>
+        </w:rPr>
+        <w:t xml:space="preserve">) - </w:t>
+      </w:r>
+      <w:r>
+        <w:rPr>
+          <w:rFonts w:ascii="Fira Code Medium" w:eastAsia="Times New Roman" w:hAnsi="Fira Code Medium" w:cs="Courier New"/>
+          <w:color w:val="6897BB"/>
+          <w:sz w:val="21"/>
+          <w:szCs w:val="21"/>
+          <w:lang w:val="en-GB" w:eastAsia="en-GB"/>
+        </w:rPr>
+        <w:t>1</w:t>
+      </w:r>
+      <w:r>
+        <w:rPr>
+          <w:rFonts w:ascii="Fira Code Medium" w:eastAsia="Times New Roman" w:hAnsi="Fira Code Medium" w:cs="Courier New"/>
+          <w:color w:val="CC7832"/>
+          <w:sz w:val="21"/>
+          <w:szCs w:val="21"/>
+          <w:lang w:val="en-GB" w:eastAsia="en-GB"/>
+        </w:rPr>
+        <w:t xml:space="preserve">; </w:t>
+      </w:r>
+      <w:r>
+        <w:rPr>
+          <w:rFonts w:ascii="Fira Code Medium" w:eastAsia="Times New Roman" w:hAnsi="Fira Code Medium" w:cs="Courier New"/>
+          <w:color w:val="A9B7C6"/>
+          <w:sz w:val="21"/>
+          <w:szCs w:val="21"/>
+          <w:lang w:val="en-GB" w:eastAsia="en-GB"/>
+        </w:rPr>
+        <w:t>y++) {</w:t>
+      </w:r>
+      <w:r>
+        <w:rPr>
+          <w:rFonts w:ascii="Fira Code Medium" w:eastAsia="Times New Roman" w:hAnsi="Fira Code Medium" w:cs="Courier New"/>
+          <w:color w:val="A9B7C6"/>
+          <w:sz w:val="21"/>
+          <w:szCs w:val="21"/>
+          <w:lang w:val="en-GB" w:eastAsia="en-GB"/>
+        </w:rPr>
+        <w:br/>
+        <w:t xml:space="preserve">                </w:t>
+      </w:r>
+      <w:proofErr w:type="spellStart"/>
+      <w:r>
+        <w:rPr>
+          <w:rFonts w:ascii="Fira Code Medium" w:eastAsia="Times New Roman" w:hAnsi="Fira Code Medium" w:cs="Courier New"/>
+          <w:color w:val="A9B7C6"/>
+          <w:sz w:val="21"/>
+          <w:szCs w:val="21"/>
+          <w:lang w:val="en-GB" w:eastAsia="en-GB"/>
+        </w:rPr>
+        <w:t>System.</w:t>
+      </w:r>
+      <w:r>
+        <w:rPr>
+          <w:rFonts w:ascii="Fira Code Medium" w:eastAsia="Times New Roman" w:hAnsi="Fira Code Medium" w:cs="Courier New"/>
+          <w:i/>
+          <w:iCs/>
+          <w:color w:val="9876AA"/>
+          <w:sz w:val="21"/>
+          <w:szCs w:val="21"/>
+          <w:lang w:val="en-GB" w:eastAsia="en-GB"/>
+        </w:rPr>
+        <w:t>out</w:t>
+      </w:r>
+      <w:r>
+        <w:rPr>
+          <w:rFonts w:ascii="Fira Code Medium" w:eastAsia="Times New Roman" w:hAnsi="Fira Code Medium" w:cs="Courier New"/>
+          <w:color w:val="A9B7C6"/>
+          <w:sz w:val="21"/>
+          <w:szCs w:val="21"/>
+          <w:lang w:val="en-GB" w:eastAsia="en-GB"/>
+        </w:rPr>
+        <w:t>.print</w:t>
+      </w:r>
+      <w:proofErr w:type="spellEnd"/>
+      <w:r>
+        <w:rPr>
+          <w:rFonts w:ascii="Fira Code Medium" w:eastAsia="Times New Roman" w:hAnsi="Fira Code Medium" w:cs="Courier New"/>
+          <w:color w:val="A9B7C6"/>
+          <w:sz w:val="21"/>
+          <w:szCs w:val="21"/>
+          <w:lang w:val="en-GB" w:eastAsia="en-GB"/>
+        </w:rPr>
+        <w:t>(</w:t>
+      </w:r>
+      <w:r>
+        <w:rPr>
+          <w:rFonts w:ascii="Fira Code Medium" w:eastAsia="Times New Roman" w:hAnsi="Fira Code Medium" w:cs="Courier New"/>
+          <w:color w:val="6A8759"/>
+          <w:sz w:val="21"/>
+          <w:szCs w:val="21"/>
+          <w:lang w:val="en-GB" w:eastAsia="en-GB"/>
+        </w:rPr>
+        <w:t>"*"</w:t>
+      </w:r>
+      <w:r>
+        <w:rPr>
+          <w:rFonts w:ascii="Fira Code Medium" w:eastAsia="Times New Roman" w:hAnsi="Fira Code Medium" w:cs="Courier New"/>
+          <w:color w:val="A9B7C6"/>
+          <w:sz w:val="21"/>
+          <w:szCs w:val="21"/>
+          <w:lang w:val="en-GB" w:eastAsia="en-GB"/>
+        </w:rPr>
+        <w:t>)</w:t>
+      </w:r>
+      <w:r>
+        <w:rPr>
+          <w:rFonts w:ascii="Fira Code Medium" w:eastAsia="Times New Roman" w:hAnsi="Fira Code Medium" w:cs="Courier New"/>
+          <w:color w:val="CC7832"/>
+          <w:sz w:val="21"/>
+          <w:szCs w:val="21"/>
+          <w:lang w:val="en-GB" w:eastAsia="en-GB"/>
+        </w:rPr>
+        <w:t>;</w:t>
+      </w:r>
+      <w:r>
+        <w:rPr>
+          <w:rFonts w:ascii="Fira Code Medium" w:eastAsia="Times New Roman" w:hAnsi="Fira Code Medium" w:cs="Courier New"/>
+          <w:color w:val="CC7832"/>
+          <w:sz w:val="21"/>
+          <w:szCs w:val="21"/>
+          <w:lang w:val="en-GB" w:eastAsia="en-GB"/>
+        </w:rPr>
+        <w:br/>
+        <w:t xml:space="preserve">            </w:t>
+      </w:r>
+      <w:r>
+        <w:rPr>
+          <w:rFonts w:ascii="Fira Code Medium" w:eastAsia="Times New Roman" w:hAnsi="Fira Code Medium" w:cs="Courier New"/>
+          <w:color w:val="A9B7C6"/>
+          <w:sz w:val="21"/>
+          <w:szCs w:val="21"/>
+          <w:lang w:val="en-GB" w:eastAsia="en-GB"/>
+        </w:rPr>
+        <w:t>}</w:t>
+      </w:r>
+      <w:r>
+        <w:rPr>
+          <w:rFonts w:ascii="Fira Code Medium" w:eastAsia="Times New Roman" w:hAnsi="Fira Code Medium" w:cs="Courier New"/>
+          <w:color w:val="A9B7C6"/>
+          <w:sz w:val="21"/>
+          <w:szCs w:val="21"/>
+          <w:lang w:val="en-GB" w:eastAsia="en-GB"/>
+        </w:rPr>
+        <w:br/>
+        <w:t xml:space="preserve">            </w:t>
+      </w:r>
+      <w:proofErr w:type="spellStart"/>
+      <w:r>
+        <w:rPr>
+          <w:rFonts w:ascii="Fira Code Medium" w:eastAsia="Times New Roman" w:hAnsi="Fira Code Medium" w:cs="Courier New"/>
+          <w:color w:val="A9B7C6"/>
+          <w:sz w:val="21"/>
+          <w:szCs w:val="21"/>
+          <w:lang w:val="en-GB" w:eastAsia="en-GB"/>
+        </w:rPr>
+        <w:t>System.</w:t>
+      </w:r>
+      <w:r>
+        <w:rPr>
+          <w:rFonts w:ascii="Fira Code Medium" w:eastAsia="Times New Roman" w:hAnsi="Fira Code Medium" w:cs="Courier New"/>
+          <w:i/>
+          <w:iCs/>
+          <w:color w:val="9876AA"/>
+          <w:sz w:val="21"/>
+          <w:szCs w:val="21"/>
+          <w:lang w:val="en-GB" w:eastAsia="en-GB"/>
+        </w:rPr>
+        <w:t>out</w:t>
+      </w:r>
+      <w:r>
+        <w:rPr>
+          <w:rFonts w:ascii="Fira Code Medium" w:eastAsia="Times New Roman" w:hAnsi="Fira Code Medium" w:cs="Courier New"/>
+          <w:color w:val="A9B7C6"/>
+          <w:sz w:val="21"/>
+          <w:szCs w:val="21"/>
+          <w:lang w:val="en-GB" w:eastAsia="en-GB"/>
+        </w:rPr>
+        <w:t>.println</w:t>
+      </w:r>
+      <w:proofErr w:type="spellEnd"/>
+      <w:r>
+        <w:rPr>
+          <w:rFonts w:ascii="Fira Code Medium" w:eastAsia="Times New Roman" w:hAnsi="Fira Code Medium" w:cs="Courier New"/>
+          <w:color w:val="A9B7C6"/>
+          <w:sz w:val="21"/>
+          <w:szCs w:val="21"/>
+          <w:lang w:val="en-GB" w:eastAsia="en-GB"/>
+        </w:rPr>
+        <w:t>()</w:t>
+      </w:r>
+      <w:r>
+        <w:rPr>
+          <w:rFonts w:ascii="Fira Code Medium" w:eastAsia="Times New Roman" w:hAnsi="Fira Code Medium" w:cs="Courier New"/>
+          <w:color w:val="CC7832"/>
+          <w:sz w:val="21"/>
+          <w:szCs w:val="21"/>
+          <w:lang w:val="en-GB" w:eastAsia="en-GB"/>
+        </w:rPr>
+        <w:t>;</w:t>
+      </w:r>
+      <w:r>
+        <w:rPr>
+          <w:rFonts w:ascii="Fira Code Medium" w:eastAsia="Times New Roman" w:hAnsi="Fira Code Medium" w:cs="Courier New"/>
+          <w:color w:val="CC7832"/>
+          <w:sz w:val="21"/>
+          <w:szCs w:val="21"/>
+          <w:lang w:val="en-GB" w:eastAsia="en-GB"/>
+        </w:rPr>
+        <w:br/>
+        <w:t xml:space="preserve">        </w:t>
+      </w:r>
+      <w:r>
+        <w:rPr>
+          <w:rFonts w:ascii="Fira Code Medium" w:eastAsia="Times New Roman" w:hAnsi="Fira Code Medium" w:cs="Courier New"/>
+          <w:color w:val="A9B7C6"/>
+          <w:sz w:val="21"/>
+          <w:szCs w:val="21"/>
+          <w:lang w:val="en-GB" w:eastAsia="en-GB"/>
+        </w:rPr>
+        <w:t>}</w:t>
+      </w:r>
+      <w:r>
+        <w:rPr>
+          <w:rFonts w:ascii="Fira Code Medium" w:eastAsia="Times New Roman" w:hAnsi="Fira Code Medium" w:cs="Courier New"/>
+          <w:color w:val="A9B7C6"/>
+          <w:sz w:val="21"/>
+          <w:szCs w:val="21"/>
+          <w:lang w:val="en-GB" w:eastAsia="en-GB"/>
         </w:rPr>
         <w:br/>
         <w:t xml:space="preserve">    }</w:t>
       </w:r>
       <w:r>
         <w:rPr>
-          <w:color w:val="A9B7C6"/>
-          <w:sz w:val="18"/>
-          <w:szCs w:val="18"/>
+          <w:rFonts w:ascii="Fira Code Medium" w:eastAsia="Times New Roman" w:hAnsi="Fira Code Medium" w:cs="Courier New"/>
+          <w:color w:val="A9B7C6"/>
+          <w:sz w:val="21"/>
+          <w:szCs w:val="21"/>
+          <w:lang w:val="en-GB" w:eastAsia="en-GB"/>
         </w:rPr>
         <w:br/>
         <w:t>}</w:t>
       </w:r>
     </w:p>
-    <w:p/>
     <w:p>
+      <w:bookmarkStart w:id="0" w:name="_GoBack"/>
+      <w:bookmarkEnd w:id="0"/>
+    </w:p>
+    <w:p>
       <w:r>
         <w:rPr>
           <w:noProof/>
         </w:rPr>
+        <w:lastRenderedPageBreak/>
         <w:drawing>
-          <wp:inline distT="0" distB="0" distL="0" distR="0" wp14:anchorId="6852DD28" wp14:editId="6D554E78">
-            <wp:extent cx="1571625" cy="1276350"/>
-            <wp:effectExtent l="0" t="0" r="9525" b="0"/>
-            <wp:docPr id="5" name="Picture 5"/>
+          <wp:inline distT="0" distB="0" distL="0" distR="0" wp14:anchorId="3178E4EC" wp14:editId="05F2F6BF">
+            <wp:extent cx="2667000" cy="3000375"/>
+            <wp:effectExtent l="0" t="0" r="0" b="9525"/>
+            <wp:docPr id="3" name="Picture 3"/>
             <wp:cNvGraphicFramePr>
               <a:graphicFrameLocks xmlns:a="http://schemas.openxmlformats.org/drawingml/2006/main" noChangeAspect="1"/>
             </wp:cNvGraphicFramePr>
@@ -3548,7 +4527,7 @@
                   <pic:spPr>
                     <a:xfrm>
                       <a:off x="0" y="0"/>
-                      <a:ext cx="1571625" cy="1276350"/>
+                      <a:ext cx="2667000" cy="3000375"/>
                     </a:xfrm>
                     <a:prstGeom prst="rect">
                       <a:avLst/>
@@ -3560,8 +4539,6 @@
           </wp:inline>
         </w:drawing>
       </w:r>
-      <w:bookmarkStart w:id="0" w:name="_GoBack"/>
-      <w:bookmarkEnd w:id="0"/>
     </w:p>
     <w:p/>
     <w:sectPr>
@@ -3575,7 +4552,7 @@
 </file>
 
 <file path=word/styles.xml><?xml version="1.0" encoding="utf-8"?>
-<w:styles xmlns:mc="http://schemas.openxmlformats.org/markup-compatibility/2006" xmlns:r="http://schemas.openxmlformats.org/officeDocument/2006/relationships" xmlns:w="http://schemas.openxmlformats.org/wordprocessingml/2006/main" xmlns:w14="http://schemas.microsoft.com/office/word/2010/wordml" xmlns:w15="http://schemas.microsoft.com/office/word/2012/wordml" xmlns:w16se="http://schemas.microsoft.com/office/word/2015/wordml/symex" mc:Ignorable="w14 w15 w16se">
+<w:styles xmlns:mc="http://schemas.openxmlformats.org/markup-compatibility/2006" xmlns:r="http://schemas.openxmlformats.org/officeDocument/2006/relationships" xmlns:w="http://schemas.openxmlformats.org/wordprocessingml/2006/main" xmlns:w14="http://schemas.microsoft.com/office/word/2010/wordml" xmlns:w15="http://schemas.microsoft.com/office/word/2012/wordml" xmlns:w16cid="http://schemas.microsoft.com/office/word/2016/wordml/cid" xmlns:w16se="http://schemas.microsoft.com/office/word/2015/wordml/symex" mc:Ignorable="w14 w15 w16se w16cid">
   <w:docDefaults>
     <w:rPrDefault>
       <w:rPr>
@@ -3591,7 +4568,7 @@
       </w:pPr>
     </w:pPrDefault>
   </w:docDefaults>
-  <w:latentStyles w:defLockedState="0" w:defUIPriority="99" w:defSemiHidden="0" w:defUnhideWhenUsed="0" w:defQFormat="0" w:count="371">
+  <w:latentStyles w:defLockedState="0" w:defUIPriority="99" w:defSemiHidden="0" w:defUnhideWhenUsed="0" w:defQFormat="0" w:count="376">
     <w:lsdException w:name="Normal" w:uiPriority="0" w:qFormat="1"/>
     <w:lsdException w:name="heading 1" w:uiPriority="9" w:qFormat="1"/>
     <w:lsdException w:name="heading 2" w:semiHidden="1" w:uiPriority="9" w:unhideWhenUsed="1" w:qFormat="1"/>
@@ -3697,7 +4674,6 @@
     <w:lsdException w:name="HTML Sample" w:semiHidden="1" w:unhideWhenUsed="1"/>
     <w:lsdException w:name="HTML Typewriter" w:semiHidden="1" w:unhideWhenUsed="1"/>
     <w:lsdException w:name="HTML Variable" w:semiHidden="1" w:unhideWhenUsed="1"/>
-    <w:lsdException w:name="Normal Table" w:semiHidden="1" w:unhideWhenUsed="1"/>
     <w:lsdException w:name="annotation subject" w:semiHidden="1" w:unhideWhenUsed="1"/>
     <w:lsdException w:name="No List" w:semiHidden="1" w:unhideWhenUsed="1"/>
     <w:lsdException w:name="Outline List 1" w:semiHidden="1" w:unhideWhenUsed="1"/>
@@ -3740,11 +4716,8 @@
     <w:lsdException w:name="Table Contemporary" w:semiHidden="1" w:unhideWhenUsed="1"/>
     <w:lsdException w:name="Table Elegant" w:semiHidden="1" w:unhideWhenUsed="1"/>
     <w:lsdException w:name="Table Professional" w:semiHidden="1" w:unhideWhenUsed="1"/>
-    <w:lsdException w:name="Table Subtle 1" w:semiHidden="1" w:unhideWhenUsed="1"/>
     <w:lsdException w:name="Table Subtle 2" w:semiHidden="1" w:unhideWhenUsed="1"/>
     <w:lsdException w:name="Table Web 1" w:semiHidden="1" w:unhideWhenUsed="1"/>
-    <w:lsdException w:name="Table Web 2" w:semiHidden="1" w:unhideWhenUsed="1"/>
-    <w:lsdException w:name="Table Web 3" w:semiHidden="1" w:unhideWhenUsed="1"/>
     <w:lsdException w:name="Balloon Text" w:semiHidden="1" w:unhideWhenUsed="1"/>
     <w:lsdException w:name="Table Grid" w:uiPriority="39"/>
     <w:lsdException w:name="Table Theme" w:semiHidden="1" w:unhideWhenUsed="1"/>
@@ -3963,6 +4936,11 @@
     <w:lsdException w:name="List Table 5 Dark Accent 6" w:uiPriority="50"/>
     <w:lsdException w:name="List Table 6 Colorful Accent 6" w:uiPriority="51"/>
     <w:lsdException w:name="List Table 7 Colorful Accent 6" w:uiPriority="52"/>
+    <w:lsdException w:name="Mention" w:semiHidden="1" w:unhideWhenUsed="1"/>
+    <w:lsdException w:name="Smart Hyperlink" w:semiHidden="1" w:unhideWhenUsed="1"/>
+    <w:lsdException w:name="Hashtag" w:semiHidden="1" w:unhideWhenUsed="1"/>
+    <w:lsdException w:name="Unresolved Mention" w:semiHidden="1" w:unhideWhenUsed="1"/>
+    <w:lsdException w:name="Smart Link" w:semiHidden="1" w:unhideWhenUsed="1"/>
   </w:latentStyles>
   <w:style w:type="paragraph" w:default="1" w:styleId="Normal">
     <w:name w:val="Normal"/>
@@ -3971,6 +4949,7 @@
   <w:style w:type="character" w:default="1" w:styleId="DefaultParagraphFont">
     <w:name w:val="Default Paragraph Font"/>
     <w:uiPriority w:val="1"/>
+    <w:semiHidden/>
     <w:unhideWhenUsed/>
   </w:style>
   <w:style w:type="table" w:default="1" w:styleId="TableNormal">

</xml_diff>